<commit_message>
Processreport ready for review
</commit_message>
<xml_diff>
--- a/Resources/Documents/Procesrapport.docx
+++ b/Resources/Documents/Procesrapport.docx
@@ -317,10 +317,11 @@
           </w:pPr>
           <w:r>
             <w:rPr>
+              <w:rFonts w:ascii="Calibri" w:hAnsi="Calibri" w:cs="Calibri"/>
               <w:noProof/>
             </w:rPr>
             <w:drawing>
-              <wp:inline distT="0" distB="0" distL="0" distR="0" wp14:anchorId="29C579BB" wp14:editId="19C31132">
+              <wp:inline distT="0" distB="0" distL="0" distR="0" wp14:anchorId="29C579BB" wp14:editId="217D7E34">
                 <wp:extent cx="4023360" cy="4023360"/>
                 <wp:effectExtent l="0" t="0" r="0" b="0"/>
                 <wp:docPr id="551367745" name="Picture 1" descr="Retired citizen entering commune taxi, holding tablet"/>
@@ -832,7 +833,6 @@
                 <w:lang w:val="en-GB"/>
               </w:rPr>
             </w:pPr>
-            <w:proofErr w:type="spellStart"/>
             <w:r>
               <w:rPr>
                 <w:rFonts w:ascii="Calibri" w:hAnsi="Calibri" w:cs="Calibri"/>
@@ -840,11 +840,10 @@
                 <w:bCs/>
                 <w:sz w:val="28"/>
                 <w:szCs w:val="28"/>
-                <w:lang w:val="en-GB"/>
+                <w:lang w:val="da-DK"/>
               </w:rPr>
               <w:t>Vejledere</w:t>
             </w:r>
-            <w:proofErr w:type="spellEnd"/>
             <w:r>
               <w:rPr>
                 <w:rFonts w:ascii="Calibri" w:hAnsi="Calibri" w:cs="Calibri"/>
@@ -934,7 +933,7 @@
         </w:rPr>
       </w:pPr>
       <w:bookmarkStart w:id="0" w:name="_Toc56081780"/>
-      <w:bookmarkStart w:id="1" w:name="_Toc152145965"/>
+      <w:bookmarkStart w:id="1" w:name="_Toc152240157"/>
       <w:r>
         <w:rPr>
           <w:rFonts w:ascii="Calibri" w:hAnsi="Calibri" w:cs="Calibri"/>
@@ -1187,7 +1186,7 @@
           <w:lang w:val="da-DK"/>
         </w:rPr>
       </w:pPr>
-      <w:bookmarkStart w:id="2" w:name="_Toc152145966"/>
+      <w:bookmarkStart w:id="2" w:name="_Toc152240158"/>
       <w:r>
         <w:rPr>
           <w:rFonts w:ascii="Calibri" w:hAnsi="Calibri" w:cs="Calibri"/>
@@ -1210,22 +1209,24 @@
           <w:rFonts w:ascii="Calibri" w:hAnsi="Calibri" w:cs="Calibri"/>
           <w:lang w:val="da-DK"/>
         </w:rPr>
-        <w:t>Jeg anbefaler at læse denne rapport først.</w:t>
-      </w:r>
-      <w:r>
-        <w:rPr>
-          <w:rFonts w:ascii="Calibri" w:hAnsi="Calibri" w:cs="Calibri"/>
-          <w:lang w:val="da-DK"/>
-        </w:rPr>
-        <w:t xml:space="preserve"> </w:t>
-      </w:r>
-      <w:r>
-        <w:rPr>
-          <w:rFonts w:ascii="Calibri" w:hAnsi="Calibri" w:cs="Calibri"/>
-          <w:lang w:val="da-DK"/>
-        </w:rPr>
-        <w:br w:type="page"/>
-      </w:r>
+        <w:t>Til projektet er der lavet en proces- og en produktrapport. Jeg anbefaler at læse denne rapport først, da det er vigtigt at forstå problemet samt tidsbegrænsning for at få mest ud af produktrapporten.</w:t>
+      </w:r>
+    </w:p>
+    <w:p>
+      <w:pPr>
+        <w:rPr>
+          <w:rFonts w:ascii="Calibri" w:hAnsi="Calibri" w:cs="Calibri"/>
+          <w:lang w:val="da-DK"/>
+        </w:rPr>
+      </w:pPr>
+    </w:p>
+    <w:p>
+      <w:pPr>
+        <w:rPr>
+          <w:rFonts w:ascii="Calibri" w:hAnsi="Calibri" w:cs="Calibri"/>
+          <w:lang w:val="da-DK"/>
+        </w:rPr>
+      </w:pPr>
     </w:p>
     <w:sdt>
       <w:sdtPr>
@@ -1312,7 +1313,7 @@
             </w:rPr>
             <w:fldChar w:fldCharType="separate"/>
           </w:r>
-          <w:hyperlink w:anchor="_Toc152145965" w:history="1">
+          <w:hyperlink w:anchor="_Toc152240157" w:history="1">
             <w:r>
               <w:rPr>
                 <w:rStyle w:val="Hyperlink"/>
@@ -1344,7 +1345,7 @@
                 <w:noProof/>
                 <w:webHidden/>
               </w:rPr>
-              <w:instrText xml:space="preserve"> PAGEREF _Toc152145965 \h </w:instrText>
+              <w:instrText xml:space="preserve"> PAGEREF _Toc152240157 \h </w:instrText>
             </w:r>
             <w:r>
               <w:rPr>
@@ -1395,7 +1396,7 @@
               <w14:ligatures w14:val="standardContextual"/>
             </w:rPr>
           </w:pPr>
-          <w:hyperlink w:anchor="_Toc152145966" w:history="1">
+          <w:hyperlink w:anchor="_Toc152240158" w:history="1">
             <w:r>
               <w:rPr>
                 <w:rStyle w:val="Hyperlink"/>
@@ -1427,7 +1428,7 @@
                 <w:noProof/>
                 <w:webHidden/>
               </w:rPr>
-              <w:instrText xml:space="preserve"> PAGEREF _Toc152145966 \h </w:instrText>
+              <w:instrText xml:space="preserve"> PAGEREF _Toc152240158 \h </w:instrText>
             </w:r>
             <w:r>
               <w:rPr>
@@ -1478,7 +1479,7 @@
               <w14:ligatures w14:val="standardContextual"/>
             </w:rPr>
           </w:pPr>
-          <w:hyperlink w:anchor="_Toc152145967" w:history="1">
+          <w:hyperlink w:anchor="_Toc152240159" w:history="1">
             <w:r>
               <w:rPr>
                 <w:rStyle w:val="Hyperlink"/>
@@ -1510,7 +1511,7 @@
                 <w:noProof/>
                 <w:webHidden/>
               </w:rPr>
-              <w:instrText xml:space="preserve"> PAGEREF _Toc152145967 \h </w:instrText>
+              <w:instrText xml:space="preserve"> PAGEREF _Toc152240159 \h </w:instrText>
             </w:r>
             <w:r>
               <w:rPr>
@@ -1533,7 +1534,7 @@
                 <w:noProof/>
                 <w:webHidden/>
               </w:rPr>
-              <w:t>3</w:t>
+              <w:t>2</w:t>
             </w:r>
             <w:r>
               <w:rPr>
@@ -1561,7 +1562,7 @@
               <w14:ligatures w14:val="standardContextual"/>
             </w:rPr>
           </w:pPr>
-          <w:hyperlink w:anchor="_Toc152145968" w:history="1">
+          <w:hyperlink w:anchor="_Toc152240160" w:history="1">
             <w:r>
               <w:rPr>
                 <w:rStyle w:val="Hyperlink"/>
@@ -1593,7 +1594,7 @@
                 <w:noProof/>
                 <w:webHidden/>
               </w:rPr>
-              <w:instrText xml:space="preserve"> PAGEREF _Toc152145968 \h </w:instrText>
+              <w:instrText xml:space="preserve"> PAGEREF _Toc152240160 \h </w:instrText>
             </w:r>
             <w:r>
               <w:rPr>
@@ -1616,7 +1617,7 @@
                 <w:noProof/>
                 <w:webHidden/>
               </w:rPr>
-              <w:t>3</w:t>
+              <w:t>2</w:t>
             </w:r>
             <w:r>
               <w:rPr>
@@ -1644,7 +1645,7 @@
               <w14:ligatures w14:val="standardContextual"/>
             </w:rPr>
           </w:pPr>
-          <w:hyperlink w:anchor="_Toc152145969" w:history="1">
+          <w:hyperlink w:anchor="_Toc152240161" w:history="1">
             <w:r>
               <w:rPr>
                 <w:rStyle w:val="Hyperlink"/>
@@ -1676,7 +1677,7 @@
                 <w:noProof/>
                 <w:webHidden/>
               </w:rPr>
-              <w:instrText xml:space="preserve"> PAGEREF _Toc152145969 \h </w:instrText>
+              <w:instrText xml:space="preserve"> PAGEREF _Toc152240161 \h </w:instrText>
             </w:r>
             <w:r>
               <w:rPr>
@@ -1699,7 +1700,7 @@
                 <w:noProof/>
                 <w:webHidden/>
               </w:rPr>
-              <w:t>3</w:t>
+              <w:t>2</w:t>
             </w:r>
             <w:r>
               <w:rPr>
@@ -1727,7 +1728,7 @@
               <w14:ligatures w14:val="standardContextual"/>
             </w:rPr>
           </w:pPr>
-          <w:hyperlink w:anchor="_Toc152145970" w:history="1">
+          <w:hyperlink w:anchor="_Toc152240162" w:history="1">
             <w:r>
               <w:rPr>
                 <w:rStyle w:val="Hyperlink"/>
@@ -1759,7 +1760,7 @@
                 <w:noProof/>
                 <w:webHidden/>
               </w:rPr>
-              <w:instrText xml:space="preserve"> PAGEREF _Toc152145970 \h </w:instrText>
+              <w:instrText xml:space="preserve"> PAGEREF _Toc152240162 \h </w:instrText>
             </w:r>
             <w:r>
               <w:rPr>
@@ -1782,7 +1783,7 @@
                 <w:noProof/>
                 <w:webHidden/>
               </w:rPr>
-              <w:t>3</w:t>
+              <w:t>2</w:t>
             </w:r>
             <w:r>
               <w:rPr>
@@ -1810,7 +1811,7 @@
               <w14:ligatures w14:val="standardContextual"/>
             </w:rPr>
           </w:pPr>
-          <w:hyperlink w:anchor="_Toc152145971" w:history="1">
+          <w:hyperlink w:anchor="_Toc152240163" w:history="1">
             <w:r>
               <w:rPr>
                 <w:rStyle w:val="Hyperlink"/>
@@ -1842,7 +1843,7 @@
                 <w:noProof/>
                 <w:webHidden/>
               </w:rPr>
-              <w:instrText xml:space="preserve"> PAGEREF _Toc152145971 \h </w:instrText>
+              <w:instrText xml:space="preserve"> PAGEREF _Toc152240163 \h </w:instrText>
             </w:r>
             <w:r>
               <w:rPr>
@@ -1865,7 +1866,7 @@
                 <w:noProof/>
                 <w:webHidden/>
               </w:rPr>
-              <w:t>4</w:t>
+              <w:t>3</w:t>
             </w:r>
             <w:r>
               <w:rPr>
@@ -1893,7 +1894,7 @@
               <w14:ligatures w14:val="standardContextual"/>
             </w:rPr>
           </w:pPr>
-          <w:hyperlink w:anchor="_Toc152145972" w:history="1">
+          <w:hyperlink w:anchor="_Toc152240164" w:history="1">
             <w:r>
               <w:rPr>
                 <w:rStyle w:val="Hyperlink"/>
@@ -1925,7 +1926,7 @@
                 <w:noProof/>
                 <w:webHidden/>
               </w:rPr>
-              <w:instrText xml:space="preserve"> PAGEREF _Toc152145972 \h </w:instrText>
+              <w:instrText xml:space="preserve"> PAGEREF _Toc152240164 \h </w:instrText>
             </w:r>
             <w:r>
               <w:rPr>
@@ -1948,7 +1949,7 @@
                 <w:noProof/>
                 <w:webHidden/>
               </w:rPr>
-              <w:t>4</w:t>
+              <w:t>3</w:t>
             </w:r>
             <w:r>
               <w:rPr>
@@ -1976,7 +1977,7 @@
               <w14:ligatures w14:val="standardContextual"/>
             </w:rPr>
           </w:pPr>
-          <w:hyperlink w:anchor="_Toc152145973" w:history="1">
+          <w:hyperlink w:anchor="_Toc152240165" w:history="1">
             <w:r>
               <w:rPr>
                 <w:rStyle w:val="Hyperlink"/>
@@ -2008,7 +2009,7 @@
                 <w:noProof/>
                 <w:webHidden/>
               </w:rPr>
-              <w:instrText xml:space="preserve"> PAGEREF _Toc152145973 \h </w:instrText>
+              <w:instrText xml:space="preserve"> PAGEREF _Toc152240165 \h </w:instrText>
             </w:r>
             <w:r>
               <w:rPr>
@@ -2031,7 +2032,7 @@
                 <w:noProof/>
                 <w:webHidden/>
               </w:rPr>
-              <w:t>4</w:t>
+              <w:t>3</w:t>
             </w:r>
             <w:r>
               <w:rPr>
@@ -2059,7 +2060,7 @@
               <w14:ligatures w14:val="standardContextual"/>
             </w:rPr>
           </w:pPr>
-          <w:hyperlink w:anchor="_Toc152145974" w:history="1">
+          <w:hyperlink w:anchor="_Toc152240166" w:history="1">
             <w:r>
               <w:rPr>
                 <w:rStyle w:val="Hyperlink"/>
@@ -2091,7 +2092,7 @@
                 <w:noProof/>
                 <w:webHidden/>
               </w:rPr>
-              <w:instrText xml:space="preserve"> PAGEREF _Toc152145974 \h </w:instrText>
+              <w:instrText xml:space="preserve"> PAGEREF _Toc152240166 \h </w:instrText>
             </w:r>
             <w:r>
               <w:rPr>
@@ -2114,7 +2115,7 @@
                 <w:noProof/>
                 <w:webHidden/>
               </w:rPr>
-              <w:t>5</w:t>
+              <w:t>4</w:t>
             </w:r>
             <w:r>
               <w:rPr>
@@ -2142,7 +2143,7 @@
               <w14:ligatures w14:val="standardContextual"/>
             </w:rPr>
           </w:pPr>
-          <w:hyperlink w:anchor="_Toc152145975" w:history="1">
+          <w:hyperlink w:anchor="_Toc152240167" w:history="1">
             <w:r>
               <w:rPr>
                 <w:rStyle w:val="Hyperlink"/>
@@ -2150,7 +2151,7 @@
                 <w:noProof/>
                 <w:lang w:val="da-DK"/>
               </w:rPr>
-              <w:t>Realiseret tidsplan // TODO</w:t>
+              <w:t>Realiseret tidsplan</w:t>
             </w:r>
             <w:r>
               <w:rPr>
@@ -2174,7 +2175,7 @@
                 <w:noProof/>
                 <w:webHidden/>
               </w:rPr>
-              <w:instrText xml:space="preserve"> PAGEREF _Toc152145975 \h </w:instrText>
+              <w:instrText xml:space="preserve"> PAGEREF _Toc152240167 \h </w:instrText>
             </w:r>
             <w:r>
               <w:rPr>
@@ -2197,7 +2198,7 @@
                 <w:noProof/>
                 <w:webHidden/>
               </w:rPr>
-              <w:t>9</w:t>
+              <w:t>3</w:t>
             </w:r>
             <w:r>
               <w:rPr>
@@ -2225,7 +2226,7 @@
               <w14:ligatures w14:val="standardContextual"/>
             </w:rPr>
           </w:pPr>
-          <w:hyperlink w:anchor="_Toc152145976" w:history="1">
+          <w:hyperlink w:anchor="_Toc152240168" w:history="1">
             <w:r>
               <w:rPr>
                 <w:rStyle w:val="Hyperlink"/>
@@ -2233,7 +2234,7 @@
                 <w:noProof/>
                 <w:lang w:val="da-DK"/>
               </w:rPr>
-              <w:t>Konklusion // TODO</w:t>
+              <w:t>Konklusion</w:t>
             </w:r>
             <w:r>
               <w:rPr>
@@ -2257,7 +2258,7 @@
                 <w:noProof/>
                 <w:webHidden/>
               </w:rPr>
-              <w:instrText xml:space="preserve"> PAGEREF _Toc152145976 \h </w:instrText>
+              <w:instrText xml:space="preserve"> PAGEREF _Toc152240168 \h </w:instrText>
             </w:r>
             <w:r>
               <w:rPr>
@@ -2280,7 +2281,7 @@
                 <w:noProof/>
                 <w:webHidden/>
               </w:rPr>
-              <w:t>9</w:t>
+              <w:t>8</w:t>
             </w:r>
             <w:r>
               <w:rPr>
@@ -2308,7 +2309,7 @@
               <w14:ligatures w14:val="standardContextual"/>
             </w:rPr>
           </w:pPr>
-          <w:hyperlink w:anchor="_Toc152145977" w:history="1">
+          <w:hyperlink w:anchor="_Toc152240169" w:history="1">
             <w:r>
               <w:rPr>
                 <w:rStyle w:val="Hyperlink"/>
@@ -2340,7 +2341,7 @@
                 <w:noProof/>
                 <w:webHidden/>
               </w:rPr>
-              <w:instrText xml:space="preserve"> PAGEREF _Toc152145977 \h </w:instrText>
+              <w:instrText xml:space="preserve"> PAGEREF _Toc152240169 \h </w:instrText>
             </w:r>
             <w:r>
               <w:rPr>
@@ -2391,7 +2392,7 @@
               <w14:ligatures w14:val="standardContextual"/>
             </w:rPr>
           </w:pPr>
-          <w:hyperlink w:anchor="_Toc152145978" w:history="1">
+          <w:hyperlink w:anchor="_Toc152240170" w:history="1">
             <w:r>
               <w:rPr>
                 <w:rStyle w:val="Hyperlink"/>
@@ -2399,7 +2400,7 @@
                 <w:noProof/>
                 <w:lang w:val="da-DK"/>
               </w:rPr>
-              <w:t>Bilag // TODO</w:t>
+              <w:t>Logbog</w:t>
             </w:r>
             <w:r>
               <w:rPr>
@@ -2423,7 +2424,7 @@
                 <w:noProof/>
                 <w:webHidden/>
               </w:rPr>
-              <w:instrText xml:space="preserve"> PAGEREF _Toc152145978 \h </w:instrText>
+              <w:instrText xml:space="preserve"> PAGEREF _Toc152240170 \h </w:instrText>
             </w:r>
             <w:r>
               <w:rPr>
@@ -2447,89 +2448,6 @@
                 <w:webHidden/>
               </w:rPr>
               <w:t>10</w:t>
-            </w:r>
-            <w:r>
-              <w:rPr>
-                <w:rFonts w:ascii="Calibri" w:hAnsi="Calibri" w:cs="Calibri"/>
-                <w:noProof/>
-                <w:webHidden/>
-              </w:rPr>
-              <w:fldChar w:fldCharType="end"/>
-            </w:r>
-          </w:hyperlink>
-        </w:p>
-        <w:p>
-          <w:pPr>
-            <w:pStyle w:val="TOC1"/>
-            <w:tabs>
-              <w:tab w:val="right" w:leader="dot" w:pos="10790"/>
-            </w:tabs>
-            <w:rPr>
-              <w:rFonts w:ascii="Calibri" w:eastAsiaTheme="minorEastAsia" w:hAnsi="Calibri" w:cs="Calibri"/>
-              <w:noProof/>
-              <w:kern w:val="2"/>
-              <w:sz w:val="22"/>
-              <w:szCs w:val="22"/>
-              <w:lang w:val="en-GB" w:eastAsia="en-GB"/>
-              <w14:ligatures w14:val="standardContextual"/>
-            </w:rPr>
-          </w:pPr>
-          <w:hyperlink w:anchor="_Toc152145979" w:history="1">
-            <w:r>
-              <w:rPr>
-                <w:rStyle w:val="Hyperlink"/>
-                <w:rFonts w:ascii="Calibri" w:hAnsi="Calibri" w:cs="Calibri"/>
-                <w:noProof/>
-                <w:lang w:val="da-DK"/>
-              </w:rPr>
-              <w:t>Logbog</w:t>
-            </w:r>
-            <w:r>
-              <w:rPr>
-                <w:rFonts w:ascii="Calibri" w:hAnsi="Calibri" w:cs="Calibri"/>
-                <w:noProof/>
-                <w:webHidden/>
-              </w:rPr>
-              <w:tab/>
-            </w:r>
-            <w:r>
-              <w:rPr>
-                <w:rFonts w:ascii="Calibri" w:hAnsi="Calibri" w:cs="Calibri"/>
-                <w:noProof/>
-                <w:webHidden/>
-              </w:rPr>
-              <w:fldChar w:fldCharType="begin"/>
-            </w:r>
-            <w:r>
-              <w:rPr>
-                <w:rFonts w:ascii="Calibri" w:hAnsi="Calibri" w:cs="Calibri"/>
-                <w:noProof/>
-                <w:webHidden/>
-              </w:rPr>
-              <w:instrText xml:space="preserve"> PAGEREF _Toc152145979 \h </w:instrText>
-            </w:r>
-            <w:r>
-              <w:rPr>
-                <w:rFonts w:ascii="Calibri" w:hAnsi="Calibri" w:cs="Calibri"/>
-                <w:noProof/>
-                <w:webHidden/>
-              </w:rPr>
-            </w:r>
-            <w:r>
-              <w:rPr>
-                <w:rFonts w:ascii="Calibri" w:hAnsi="Calibri" w:cs="Calibri"/>
-                <w:noProof/>
-                <w:webHidden/>
-              </w:rPr>
-              <w:fldChar w:fldCharType="separate"/>
-            </w:r>
-            <w:r>
-              <w:rPr>
-                <w:rFonts w:ascii="Calibri" w:hAnsi="Calibri" w:cs="Calibri"/>
-                <w:noProof/>
-                <w:webHidden/>
-              </w:rPr>
-              <w:t>11</w:t>
             </w:r>
             <w:r>
               <w:rPr>
@@ -2583,7 +2501,7 @@
           <w:lang w:val="da-DK"/>
         </w:rPr>
       </w:pPr>
-      <w:bookmarkStart w:id="3" w:name="_Toc152145967"/>
+      <w:bookmarkStart w:id="3" w:name="_Toc152240159"/>
       <w:r>
         <w:rPr>
           <w:rFonts w:ascii="Calibri" w:hAnsi="Calibri" w:cs="Calibri"/>
@@ -2606,22 +2524,50 @@
           <w:rFonts w:ascii="Calibri" w:hAnsi="Calibri" w:cs="Calibri"/>
           <w:lang w:val="da-DK"/>
         </w:rPr>
-        <w:t>Borgerne i Region Nordjylland klager over den lange ventetid, når de ringer til Flexsygehustaxa. De vælger derfor at ringe til lægesekretærerne, og bede dem om at bestille en taxa for borgeren.</w:t>
-      </w:r>
-    </w:p>
-    <w:p>
-      <w:pPr>
-        <w:rPr>
-          <w:rFonts w:ascii="Calibri" w:hAnsi="Calibri" w:cs="Calibri"/>
-          <w:lang w:val="da-DK"/>
-        </w:rPr>
-      </w:pPr>
-      <w:r>
-        <w:rPr>
-          <w:rFonts w:ascii="Calibri" w:hAnsi="Calibri" w:cs="Calibri"/>
-          <w:lang w:val="da-DK"/>
-        </w:rPr>
-        <w:t>Lægesekretærerne kan derefter ringe via internt nummer og få taxaen booket til borgeren hurtigere, end hvis borgeren selv havde ringet</w:t>
+        <w:t xml:space="preserve">Borgerne i Region Nordjylland klager over den lange ventetid, når de ringer til Flexsygehustaxa. De vælger derfor at ringe til lægesekretærerne, og bede dem om at bestille en taxa for </w:t>
+      </w:r>
+      <w:r>
+        <w:rPr>
+          <w:rFonts w:ascii="Calibri" w:hAnsi="Calibri" w:cs="Calibri"/>
+          <w:lang w:val="da-DK"/>
+        </w:rPr>
+        <w:t>dem</w:t>
+      </w:r>
+      <w:r>
+        <w:rPr>
+          <w:rFonts w:ascii="Calibri" w:hAnsi="Calibri" w:cs="Calibri"/>
+          <w:lang w:val="da-DK"/>
+        </w:rPr>
+        <w:t>.</w:t>
+      </w:r>
+    </w:p>
+    <w:p>
+      <w:pPr>
+        <w:rPr>
+          <w:rFonts w:ascii="Calibri" w:hAnsi="Calibri" w:cs="Calibri"/>
+          <w:lang w:val="da-DK"/>
+        </w:rPr>
+      </w:pPr>
+      <w:r>
+        <w:rPr>
+          <w:rFonts w:ascii="Calibri" w:hAnsi="Calibri" w:cs="Calibri"/>
+          <w:lang w:val="da-DK"/>
+        </w:rPr>
+        <w:t xml:space="preserve">Lægesekretærerne kan derefter ringe via internt nummer og få taxaen </w:t>
+      </w:r>
+      <w:r>
+        <w:rPr>
+          <w:rFonts w:ascii="Calibri" w:hAnsi="Calibri" w:cs="Calibri"/>
+          <w:lang w:val="da-DK"/>
+        </w:rPr>
+        <w:t>bestilt</w:t>
+      </w:r>
+      <w:r>
+        <w:rPr>
+          <w:rFonts w:ascii="Calibri" w:hAnsi="Calibri" w:cs="Calibri"/>
+          <w:lang w:val="da-DK"/>
+        </w:rPr>
+        <w:t xml:space="preserve"> til borgeren hurtigere, end hvis borgeren selv havde ringet</w:t>
       </w:r>
       <w:r>
         <w:rPr>
@@ -2668,7 +2614,7 @@
         </w:rPr>
         <w:fldChar w:fldCharType="end"/>
       </w:r>
-      <w:bookmarkStart w:id="4" w:name="_Toc152145968"/>
+      <w:bookmarkStart w:id="4" w:name="_Toc152240160"/>
       <w:r>
         <w:rPr>
           <w:rFonts w:ascii="Calibri" w:hAnsi="Calibri" w:cs="Calibri"/>
@@ -2686,7 +2632,7 @@
           <w:lang w:val="da-DK"/>
         </w:rPr>
       </w:pPr>
-      <w:bookmarkStart w:id="5" w:name="_Toc152145969"/>
+      <w:bookmarkStart w:id="5" w:name="_Toc152240161"/>
       <w:r>
         <w:rPr>
           <w:rFonts w:ascii="Calibri" w:hAnsi="Calibri" w:cs="Calibri"/>
@@ -2727,7 +2673,7 @@
           <w:lang w:val="da-DK"/>
         </w:rPr>
       </w:pPr>
-      <w:bookmarkStart w:id="6" w:name="_Toc152145970"/>
+      <w:bookmarkStart w:id="6" w:name="_Toc152240162"/>
       <w:r>
         <w:rPr>
           <w:rFonts w:ascii="Calibri" w:hAnsi="Calibri" w:cs="Calibri"/>
@@ -2763,7 +2709,7 @@
           <w:rFonts w:ascii="Calibri" w:hAnsi="Calibri" w:cs="Calibri"/>
           <w:lang w:val="da-DK"/>
         </w:rPr>
-        <w:t xml:space="preserve">For at gennemføre projektet som en prototype løsning til </w:t>
+        <w:t xml:space="preserve">For at gennemføre projektet som en prototypeløsning til </w:t>
       </w:r>
       <w:proofErr w:type="spellStart"/>
       <w:r>
@@ -2779,7 +2725,21 @@
           <w:rFonts w:ascii="Calibri" w:hAnsi="Calibri" w:cs="Calibri"/>
           <w:lang w:val="da-DK"/>
         </w:rPr>
-        <w:t xml:space="preserve"> lange ventetid, afgrænser jeg bl.a. sygehus adgang (f.eks. bruge deres eksisterende login oplysninger) og rigtig taxa bestilling (hvis de har et offentligt </w:t>
+        <w:t xml:space="preserve"> lange ventetid, afgrænser jeg bl.a. sygehus</w:t>
+      </w:r>
+      <w:r>
+        <w:rPr>
+          <w:rFonts w:ascii="Calibri" w:hAnsi="Calibri" w:cs="Calibri"/>
+          <w:lang w:val="da-DK"/>
+        </w:rPr>
+        <w:t>personale</w:t>
+      </w:r>
+      <w:r>
+        <w:rPr>
+          <w:rFonts w:ascii="Calibri" w:hAnsi="Calibri" w:cs="Calibri"/>
+          <w:lang w:val="da-DK"/>
+        </w:rPr>
+        <w:t xml:space="preserve"> adgang (f.eks. bruge deres eksisterende loginoplysninger) og rigtig taxabestilling (hvis de har et offentligt </w:t>
       </w:r>
       <w:proofErr w:type="spellStart"/>
       <w:r>
@@ -2839,7 +2799,7 @@
           <w:lang w:val="da-DK"/>
         </w:rPr>
       </w:pPr>
-      <w:bookmarkStart w:id="7" w:name="_Toc152145971"/>
+      <w:bookmarkStart w:id="7" w:name="_Toc152240163"/>
       <w:r>
         <w:rPr>
           <w:rFonts w:ascii="Calibri" w:hAnsi="Calibri" w:cs="Calibri"/>
@@ -2858,7 +2818,7 @@
           <w:lang w:val="da-DK"/>
         </w:rPr>
       </w:pPr>
-      <w:bookmarkStart w:id="8" w:name="_Toc152145972"/>
+      <w:bookmarkStart w:id="8" w:name="_Toc152240164"/>
       <w:r>
         <w:rPr>
           <w:rFonts w:ascii="Calibri" w:hAnsi="Calibri" w:cs="Calibri"/>
@@ -2880,23 +2840,22 @@
           <w:rFonts w:ascii="Calibri" w:hAnsi="Calibri" w:cs="Calibri"/>
           <w:lang w:val="da-DK"/>
         </w:rPr>
-        <w:t xml:space="preserve">Billedet nedenunder viser min estimerede tidsplan i form af </w:t>
-      </w:r>
-      <w:proofErr w:type="spellStart"/>
-      <w:r>
-        <w:rPr>
-          <w:rFonts w:ascii="Calibri" w:hAnsi="Calibri" w:cs="Calibri"/>
-          <w:lang w:val="da-DK"/>
-        </w:rPr>
-        <w:t>Gantt</w:t>
-      </w:r>
-      <w:proofErr w:type="spellEnd"/>
-      <w:r>
-        <w:rPr>
-          <w:rFonts w:ascii="Calibri" w:hAnsi="Calibri" w:cs="Calibri"/>
-          <w:lang w:val="da-DK"/>
-        </w:rPr>
-        <w:t>.</w:t>
+        <w:t>Billedet nedenunder viser min estimerede tidsplan i form af Gantt.</w:t>
+      </w:r>
+    </w:p>
+    <w:p>
+      <w:pPr>
+        <w:rPr>
+          <w:rFonts w:ascii="Calibri" w:hAnsi="Calibri" w:cs="Calibri"/>
+          <w:lang w:val="da-DK"/>
+        </w:rPr>
+      </w:pPr>
+      <w:r>
+        <w:rPr>
+          <w:rFonts w:ascii="Calibri" w:hAnsi="Calibri" w:cs="Calibri"/>
+          <w:lang w:val="da-DK"/>
+        </w:rPr>
+        <w:t>Jeg forestiller mig, at konstant opdatere min procesrapport, indtil jeg vurderer den færdig.</w:t>
       </w:r>
     </w:p>
     <w:p>
@@ -2966,21 +2925,142 @@
     </w:p>
     <w:p>
       <w:pPr>
-        <w:rPr>
-          <w:rFonts w:ascii="Calibri" w:hAnsi="Calibri" w:cs="Calibri"/>
-          <w:lang w:val="da-DK"/>
-        </w:rPr>
-      </w:pPr>
-    </w:p>
-    <w:p>
-      <w:pPr>
         <w:pStyle w:val="Heading2"/>
         <w:rPr>
           <w:rFonts w:ascii="Calibri" w:hAnsi="Calibri" w:cs="Calibri"/>
           <w:lang w:val="da-DK"/>
         </w:rPr>
       </w:pPr>
-      <w:bookmarkStart w:id="9" w:name="_Toc152145973"/>
+      <w:bookmarkStart w:id="9" w:name="_Toc152240167"/>
+      <w:r>
+        <w:rPr>
+          <w:rFonts w:ascii="Calibri" w:hAnsi="Calibri" w:cs="Calibri"/>
+          <w:lang w:val="da-DK"/>
+        </w:rPr>
+        <w:t>Realiseret tidsplan</w:t>
+      </w:r>
+      <w:bookmarkEnd w:id="9"/>
+    </w:p>
+    <w:p>
+      <w:pPr>
+        <w:rPr>
+          <w:rFonts w:ascii="Calibri" w:hAnsi="Calibri" w:cs="Calibri"/>
+          <w:lang w:val="da-DK"/>
+        </w:rPr>
+      </w:pPr>
+      <w:r>
+        <w:rPr>
+          <w:rFonts w:ascii="Calibri" w:hAnsi="Calibri" w:cs="Calibri"/>
+          <w:lang w:val="da-DK"/>
+        </w:rPr>
+        <w:t xml:space="preserve">Min realiseret tidsplan viser, hvor meget jeg har undervurderet frontend/hjemmeside-delen. Jeg måtte endda tilføje en </w:t>
+      </w:r>
+      <w:proofErr w:type="spellStart"/>
+      <w:r>
+        <w:rPr>
+          <w:rFonts w:ascii="Calibri" w:hAnsi="Calibri" w:cs="Calibri"/>
+          <w:lang w:val="da-DK"/>
+        </w:rPr>
+        <w:t>lør</w:t>
+      </w:r>
+      <w:proofErr w:type="spellEnd"/>
+      <w:r>
+        <w:rPr>
+          <w:rFonts w:ascii="Calibri" w:hAnsi="Calibri" w:cs="Calibri"/>
+          <w:lang w:val="da-DK"/>
+        </w:rPr>
+        <w:t>/søn ind i mit skema, så jeg kunne komme tilbage på sporet igen.</w:t>
+      </w:r>
+    </w:p>
+    <w:p>
+      <w:pPr>
+        <w:rPr>
+          <w:rFonts w:ascii="Calibri" w:hAnsi="Calibri" w:cs="Calibri"/>
+          <w:lang w:val="da-DK"/>
+        </w:rPr>
+      </w:pPr>
+      <w:r>
+        <w:rPr>
+          <w:rFonts w:ascii="Calibri" w:hAnsi="Calibri" w:cs="Calibri"/>
+          <w:lang w:val="da-DK"/>
+        </w:rPr>
+        <w:t>Jeg konkluderede også, da jeg startede på programmeringsdelen, at det var smartest at dokumentere under udviklingsprocessen, imens koden stadig var frisk i hovedet. Dog mistede jeg lidt sporet, da jeg blev en smule stresset med at falde bagud i tidsplanen, hvilket betød at jeg glemte at dokumentere min kode.</w:t>
+      </w:r>
+    </w:p>
+    <w:p>
+      <w:pPr>
+        <w:rPr>
+          <w:rFonts w:ascii="Calibri" w:hAnsi="Calibri" w:cs="Calibri"/>
+          <w:lang w:val="da-DK"/>
+        </w:rPr>
+      </w:pPr>
+    </w:p>
+    <w:p>
+      <w:pPr>
+        <w:rPr>
+          <w:rFonts w:ascii="Calibri" w:hAnsi="Calibri" w:cs="Calibri"/>
+          <w:lang w:val="da-DK"/>
+        </w:rPr>
+      </w:pPr>
+      <w:r>
+        <w:rPr>
+          <w:rFonts w:ascii="Calibri" w:hAnsi="Calibri" w:cs="Calibri"/>
+          <w:noProof/>
+        </w:rPr>
+        <w:drawing>
+          <wp:inline distT="0" distB="0" distL="0" distR="0" wp14:anchorId="08B7AE93" wp14:editId="09B0FB5F">
+            <wp:extent cx="6858000" cy="927735"/>
+            <wp:effectExtent l="0" t="0" r="0" b="5715"/>
+            <wp:docPr id="1340093107" name="Picture 1" descr="A close up of a screen&#10;&#10;Description automatically generated"/>
+            <wp:cNvGraphicFramePr>
+              <a:graphicFrameLocks xmlns:a="http://schemas.openxmlformats.org/drawingml/2006/main" noChangeAspect="1"/>
+            </wp:cNvGraphicFramePr>
+            <a:graphic xmlns:a="http://schemas.openxmlformats.org/drawingml/2006/main">
+              <a:graphicData uri="http://schemas.openxmlformats.org/drawingml/2006/picture">
+                <pic:pic xmlns:pic="http://schemas.openxmlformats.org/drawingml/2006/picture">
+                  <pic:nvPicPr>
+                    <pic:cNvPr id="1340093107" name="Picture 1" descr="A close up of a screen&#10;&#10;Description automatically generated"/>
+                    <pic:cNvPicPr/>
+                  </pic:nvPicPr>
+                  <pic:blipFill>
+                    <a:blip r:embed="rId19"/>
+                    <a:stretch>
+                      <a:fillRect/>
+                    </a:stretch>
+                  </pic:blipFill>
+                  <pic:spPr>
+                    <a:xfrm>
+                      <a:off x="0" y="0"/>
+                      <a:ext cx="6858000" cy="927735"/>
+                    </a:xfrm>
+                    <a:prstGeom prst="rect">
+                      <a:avLst/>
+                    </a:prstGeom>
+                  </pic:spPr>
+                </pic:pic>
+              </a:graphicData>
+            </a:graphic>
+          </wp:inline>
+        </w:drawing>
+      </w:r>
+    </w:p>
+    <w:p>
+      <w:pPr>
+        <w:rPr>
+          <w:rFonts w:ascii="Calibri" w:hAnsi="Calibri" w:cs="Calibri"/>
+          <w:lang w:val="da-DK"/>
+        </w:rPr>
+      </w:pPr>
+    </w:p>
+    <w:p>
+      <w:pPr>
+        <w:pStyle w:val="Heading2"/>
+        <w:rPr>
+          <w:rFonts w:ascii="Calibri" w:hAnsi="Calibri" w:cs="Calibri"/>
+          <w:lang w:val="da-DK"/>
+        </w:rPr>
+      </w:pPr>
+      <w:bookmarkStart w:id="10" w:name="_Toc152240165"/>
       <w:r>
         <w:rPr>
           <w:rFonts w:ascii="Calibri" w:hAnsi="Calibri" w:cs="Calibri"/>
@@ -2988,7 +3068,7 @@
         </w:rPr>
         <w:t>Arbejdsfordeling</w:t>
       </w:r>
-      <w:bookmarkEnd w:id="9"/>
+      <w:bookmarkEnd w:id="10"/>
     </w:p>
     <w:p>
       <w:pPr>
@@ -3067,7 +3147,21 @@
           <w:rFonts w:ascii="Calibri" w:hAnsi="Calibri" w:cs="Calibri"/>
           <w:lang w:val="da-DK"/>
         </w:rPr>
-        <w:t xml:space="preserve"> ekstra tid, da jeg kom i mange forskellige problemer i min frontend og kom derfor næsten 4 dage over tidsplanens estimering. Efter en hård weekend kunne jeg heldigvis komme ca. 2 dage frem igen, hvilket betyder at jeg havde mindre tid tilbage til rapport og dokumentation. Heldigvis havde jeg i forvejen været god til at løbende dokumentere min kode, så jeg ikke skulle bruge nær så meget tid på kodedokumentation som planlagt.</w:t>
+        <w:t xml:space="preserve"> ekstra tid, da jeg kom i mange forskellige problemer i min frontend og kom derfor næsten 4 dage over tidsplanens estimering. Efter en hård weekend kunne jeg heldigvis komme ca. 2 dage frem igen, hvilket </w:t>
+      </w:r>
+      <w:r>
+        <w:rPr>
+          <w:rFonts w:ascii="Calibri" w:hAnsi="Calibri" w:cs="Calibri"/>
+          <w:lang w:val="da-DK"/>
+        </w:rPr>
+        <w:t>betød</w:t>
+      </w:r>
+      <w:r>
+        <w:rPr>
+          <w:rFonts w:ascii="Calibri" w:hAnsi="Calibri" w:cs="Calibri"/>
+          <w:lang w:val="da-DK"/>
+        </w:rPr>
+        <w:t xml:space="preserve"> at jeg havde mindre tid tilbage til rapport og dokumentation. Heldigvis havde jeg i forvejen været god til at løbende dokumentere min kode, så jeg ikke skulle bruge nær så meget tid på kodedokumentation som planlagt.</w:t>
       </w:r>
     </w:p>
     <w:p>
@@ -3112,7 +3206,7 @@
           <w:lang w:val="da-DK"/>
         </w:rPr>
       </w:pPr>
-      <w:bookmarkStart w:id="10" w:name="_Toc152145974"/>
+      <w:bookmarkStart w:id="11" w:name="_Toc152240166"/>
       <w:r>
         <w:rPr>
           <w:rFonts w:ascii="Calibri" w:hAnsi="Calibri" w:cs="Calibri"/>
@@ -3121,7 +3215,7 @@
         <w:lastRenderedPageBreak/>
         <w:t>Metode- og teknologivalg</w:t>
       </w:r>
-      <w:bookmarkEnd w:id="10"/>
+      <w:bookmarkEnd w:id="11"/>
     </w:p>
     <w:p>
       <w:pPr>
@@ -3158,7 +3252,7 @@
           <w:rFonts w:ascii="Calibri" w:hAnsi="Calibri" w:cs="Calibri"/>
           <w:lang w:val="da-DK"/>
         </w:rPr>
-        <w:t xml:space="preserve">For at vise mit projekt, skal jeg have en brugerflade. Det er vigtigt, at borgerne og lægesekretærerne har en nem og overskuelig brugerflade, til at bestille taxa til borgerne. </w:t>
+        <w:t xml:space="preserve">For at vise mit projekt, skal jeg have en brugerflade. Det er vigtigt, at borgerne og lægesekretærerne har en nem og overskuelig brugerflade til at bestille taxa til borgerne. </w:t>
       </w:r>
       <w:r>
         <w:rPr>
@@ -3188,44 +3282,65 @@
           <w:rFonts w:ascii="Calibri" w:hAnsi="Calibri" w:cs="Calibri"/>
           <w:lang w:val="da-DK"/>
         </w:rPr>
-        <w:t>Da de fleste borgere nok har en form for tablet, og lægesekretærerne sidder ved deres computer, ville det være oplagt at lave en hybrid af både mobil- og computerapp. Dog da jeg ikke har tid til at udvikle begge, må en hjemmeside være mest oplagt at lave, da man kan åbne en hjemmeside på både tablet og computer.</w:t>
-      </w:r>
-    </w:p>
-    <w:p>
-      <w:pPr>
-        <w:rPr>
-          <w:rFonts w:ascii="Calibri" w:hAnsi="Calibri" w:cs="Calibri"/>
-          <w:lang w:val="da-DK"/>
-        </w:rPr>
-      </w:pPr>
-    </w:p>
-    <w:p>
-      <w:pPr>
-        <w:rPr>
-          <w:rFonts w:ascii="Calibri" w:hAnsi="Calibri" w:cs="Calibri"/>
-          <w:lang w:val="da-DK"/>
-        </w:rPr>
-      </w:pPr>
-      <w:r>
-        <w:rPr>
-          <w:rFonts w:ascii="Calibri" w:hAnsi="Calibri" w:cs="Calibri"/>
-          <w:lang w:val="da-DK"/>
-        </w:rPr>
-        <w:t>Dog</w:t>
-      </w:r>
-      <w:r>
-        <w:rPr>
-          <w:rFonts w:ascii="Calibri" w:hAnsi="Calibri" w:cs="Calibri"/>
-          <w:lang w:val="da-DK"/>
-        </w:rPr>
-        <w:t xml:space="preserve"> er</w:t>
-      </w:r>
-      <w:r>
-        <w:rPr>
-          <w:rFonts w:ascii="Calibri" w:hAnsi="Calibri" w:cs="Calibri"/>
-          <w:lang w:val="da-DK"/>
-        </w:rPr>
-        <w:t xml:space="preserve"> der </w:t>
+        <w:t>Da de fleste borgere nok har en form for tablet, og lægesekretærerne sidder ved deres computer, ville det være oplagt at lave en hybrid af både mobil- og computerapp. Da jeg ikke har tid til at udvikle begge, må en hjemmeside være mest oplagt at lave, da man kan åbne en hjemmeside på både tablet og computer.</w:t>
+      </w:r>
+    </w:p>
+    <w:p>
+      <w:pPr>
+        <w:rPr>
+          <w:rFonts w:ascii="Calibri" w:hAnsi="Calibri" w:cs="Calibri"/>
+          <w:lang w:val="da-DK"/>
+        </w:rPr>
+      </w:pPr>
+    </w:p>
+    <w:p>
+      <w:pPr>
+        <w:rPr>
+          <w:rFonts w:ascii="Calibri" w:hAnsi="Calibri" w:cs="Calibri"/>
+          <w:lang w:val="da-DK"/>
+        </w:rPr>
+      </w:pPr>
+      <w:r>
+        <w:rPr>
+          <w:rFonts w:ascii="Calibri" w:hAnsi="Calibri" w:cs="Calibri"/>
+          <w:lang w:val="da-DK"/>
+        </w:rPr>
+        <w:t>D</w:t>
+      </w:r>
+      <w:r>
+        <w:rPr>
+          <w:rFonts w:ascii="Calibri" w:hAnsi="Calibri" w:cs="Calibri"/>
+          <w:lang w:val="da-DK"/>
+        </w:rPr>
+        <w:t>er er</w:t>
+      </w:r>
+      <w:r>
+        <w:rPr>
+          <w:rFonts w:ascii="Calibri" w:hAnsi="Calibri" w:cs="Calibri"/>
+          <w:lang w:val="da-DK"/>
+        </w:rPr>
+        <w:t xml:space="preserve"> selvfølgelig</w:t>
+      </w:r>
+      <w:r>
+        <w:rPr>
+          <w:rFonts w:ascii="Calibri" w:hAnsi="Calibri" w:cs="Calibri"/>
+          <w:lang w:val="da-DK"/>
+        </w:rPr>
+        <w:t xml:space="preserve"> mange måder at lave hjemmesider på. Man kan både lave en klassisk html/css/</w:t>
+      </w:r>
+      <w:r>
+        <w:rPr>
+          <w:rFonts w:ascii="Calibri" w:hAnsi="Calibri" w:cs="Calibri"/>
+          <w:lang w:val="da-DK"/>
+        </w:rPr>
+        <w:t>JavaScript</w:t>
+      </w:r>
+      <w:r>
+        <w:rPr>
+          <w:rFonts w:ascii="Calibri" w:hAnsi="Calibri" w:cs="Calibri"/>
+          <w:lang w:val="da-DK"/>
+        </w:rPr>
+        <w:t xml:space="preserve"> hjemmeside eller bruge et eksternt framework/</w:t>
       </w:r>
       <w:proofErr w:type="spellStart"/>
       <w:r>
@@ -3233,7 +3348,7 @@
           <w:rFonts w:ascii="Calibri" w:hAnsi="Calibri" w:cs="Calibri"/>
           <w:lang w:val="da-DK"/>
         </w:rPr>
-        <w:t>selvføligelig</w:t>
+        <w:t>library</w:t>
       </w:r>
       <w:proofErr w:type="spellEnd"/>
       <w:r>
@@ -3241,7 +3356,36 @@
           <w:rFonts w:ascii="Calibri" w:hAnsi="Calibri" w:cs="Calibri"/>
           <w:lang w:val="da-DK"/>
         </w:rPr>
-        <w:t xml:space="preserve"> mange måder at lave hjemmesider på. Man kan både lave en klassisk html/css/</w:t>
+        <w:t xml:space="preserve"> til at gøre udviklingsprocessen nemmere og hurtigere.</w:t>
+      </w:r>
+    </w:p>
+    <w:p>
+      <w:pPr>
+        <w:rPr>
+          <w:rFonts w:ascii="Calibri" w:hAnsi="Calibri" w:cs="Calibri"/>
+          <w:lang w:val="da-DK"/>
+        </w:rPr>
+      </w:pPr>
+      <w:r>
+        <w:rPr>
+          <w:rFonts w:ascii="Calibri" w:hAnsi="Calibri" w:cs="Calibri"/>
+          <w:lang w:val="da-DK"/>
+        </w:rPr>
+        <w:t>Jeg kan vælge at lave en Blazor eller MVC (Model-View-Controller) hjemmeside i</w:t>
+      </w:r>
+      <w:r>
+        <w:rPr>
+          <w:rFonts w:ascii="Calibri" w:hAnsi="Calibri" w:cs="Calibri"/>
+          <w:lang w:val="da-DK"/>
+        </w:rPr>
+        <w:t xml:space="preserve"> programmeringssproget</w:t>
+      </w:r>
+      <w:r>
+        <w:rPr>
+          <w:rFonts w:ascii="Calibri" w:hAnsi="Calibri" w:cs="Calibri"/>
+          <w:lang w:val="da-DK"/>
+        </w:rPr>
+        <w:t xml:space="preserve"> C#, eller vælge at lave en hjemmeside via et </w:t>
       </w:r>
       <w:r>
         <w:rPr>
@@ -3255,7 +3399,7 @@
           <w:rFonts w:ascii="Calibri" w:hAnsi="Calibri" w:cs="Calibri"/>
           <w:lang w:val="da-DK"/>
         </w:rPr>
-        <w:t xml:space="preserve"> hjemmeside eller bruge et eksternt framework/</w:t>
+        <w:t xml:space="preserve"> framework/</w:t>
       </w:r>
       <w:proofErr w:type="spellStart"/>
       <w:r>
@@ -3271,36 +3415,45 @@
           <w:rFonts w:ascii="Calibri" w:hAnsi="Calibri" w:cs="Calibri"/>
           <w:lang w:val="da-DK"/>
         </w:rPr>
-        <w:t xml:space="preserve"> til at gøre udviklingsprocessen nemmere og hurtigere.</w:t>
-      </w:r>
-    </w:p>
-    <w:p>
-      <w:pPr>
-        <w:rPr>
-          <w:rFonts w:ascii="Calibri" w:hAnsi="Calibri" w:cs="Calibri"/>
-          <w:lang w:val="da-DK"/>
-        </w:rPr>
-      </w:pPr>
-      <w:r>
-        <w:rPr>
-          <w:rFonts w:ascii="Calibri" w:hAnsi="Calibri" w:cs="Calibri"/>
-          <w:lang w:val="da-DK"/>
-        </w:rPr>
-        <w:t xml:space="preserve">Jeg kan vælge at lave en Blazor eller MVC (Model-View-Controller) hjemmeside i C#, eller vælge at lave en hjemmeside via et </w:t>
-      </w:r>
-      <w:r>
-        <w:rPr>
-          <w:rFonts w:ascii="Calibri" w:hAnsi="Calibri" w:cs="Calibri"/>
-          <w:lang w:val="da-DK"/>
-        </w:rPr>
-        <w:t>JavaScript</w:t>
-      </w:r>
-      <w:r>
-        <w:rPr>
-          <w:rFonts w:ascii="Calibri" w:hAnsi="Calibri" w:cs="Calibri"/>
-          <w:lang w:val="da-DK"/>
-        </w:rPr>
-        <w:t xml:space="preserve"> framework/</w:t>
+        <w:t xml:space="preserve"> som Vue, React eller Angular. </w:t>
+      </w:r>
+    </w:p>
+    <w:p>
+      <w:pPr>
+        <w:rPr>
+          <w:rFonts w:ascii="Calibri" w:hAnsi="Calibri" w:cs="Calibri"/>
+          <w:lang w:val="da-DK"/>
+        </w:rPr>
+      </w:pPr>
+    </w:p>
+    <w:p>
+      <w:pPr>
+        <w:rPr>
+          <w:rFonts w:ascii="Calibri" w:hAnsi="Calibri" w:cs="Calibri"/>
+          <w:lang w:val="da-DK"/>
+        </w:rPr>
+      </w:pPr>
+      <w:r>
+        <w:rPr>
+          <w:rFonts w:ascii="Calibri" w:hAnsi="Calibri" w:cs="Calibri"/>
+          <w:lang w:val="da-DK"/>
+        </w:rPr>
+        <w:t>Da hjemmesiden er rimelig stor ift. at der skal være et loginsystem, borgerside med bestillinger samt administrationsside med håndtering af borgere, notater og bestillinger, ville det være en træls oplevelse at arbejde med MVC, da MVC ikke tilbyder klientintegrationer uden JavaScript. Det ville nok give mest mening at arbejde i Blazor, da Blazor tilbyder klientintegration i C#, men da jeg aldrig har brugt Blazor før, ville det være for stor en risiko at løbe indenfor min tidsgrænse.</w:t>
+      </w:r>
+    </w:p>
+    <w:p>
+      <w:pPr>
+        <w:rPr>
+          <w:rFonts w:ascii="Calibri" w:hAnsi="Calibri" w:cs="Calibri"/>
+          <w:lang w:val="da-DK"/>
+        </w:rPr>
+      </w:pPr>
+      <w:r>
+        <w:rPr>
+          <w:rFonts w:ascii="Calibri" w:hAnsi="Calibri" w:cs="Calibri"/>
+          <w:lang w:val="da-DK"/>
+        </w:rPr>
+        <w:t>Mine sidste muligheder ville være et JavaScript framework/</w:t>
       </w:r>
       <w:proofErr w:type="spellStart"/>
       <w:r>
@@ -3316,45 +3469,35 @@
           <w:rFonts w:ascii="Calibri" w:hAnsi="Calibri" w:cs="Calibri"/>
           <w:lang w:val="da-DK"/>
         </w:rPr>
-        <w:t xml:space="preserve"> som Vue, React eller Angular. </w:t>
-      </w:r>
-    </w:p>
-    <w:p>
-      <w:pPr>
-        <w:rPr>
-          <w:rFonts w:ascii="Calibri" w:hAnsi="Calibri" w:cs="Calibri"/>
-          <w:lang w:val="da-DK"/>
-        </w:rPr>
-      </w:pPr>
-    </w:p>
-    <w:p>
-      <w:pPr>
-        <w:rPr>
-          <w:rFonts w:ascii="Calibri" w:hAnsi="Calibri" w:cs="Calibri"/>
-          <w:lang w:val="da-DK"/>
-        </w:rPr>
-      </w:pPr>
-      <w:r>
-        <w:rPr>
-          <w:rFonts w:ascii="Calibri" w:hAnsi="Calibri" w:cs="Calibri"/>
-          <w:lang w:val="da-DK"/>
-        </w:rPr>
-        <w:t>Da hjemmesiden er rimelig stor ift. at der skal være et loginsystem, borgerside med bestillinger samt administrationsside med håndtering af borgere, notater og bestillinger, ville det være en træls oplevelse at arbejde med MVC, da MVC ikke tilbyder klientintegrationer uden JavaScript. Det ville nok give mest mening at arbejde i Blazor, da Blazor tilbyder klientintegration i C#, men da jeg aldrig har brugt Blazor før, ville det være for stor en risiko at løbe indenfor min tidsgrænse.</w:t>
-      </w:r>
-    </w:p>
-    <w:p>
-      <w:pPr>
-        <w:rPr>
-          <w:rFonts w:ascii="Calibri" w:hAnsi="Calibri" w:cs="Calibri"/>
-          <w:lang w:val="da-DK"/>
-        </w:rPr>
-      </w:pPr>
-      <w:r>
-        <w:rPr>
-          <w:rFonts w:ascii="Calibri" w:hAnsi="Calibri" w:cs="Calibri"/>
-          <w:lang w:val="da-DK"/>
-        </w:rPr>
-        <w:t>Mine sidste muligheder ville så være et JavaScript framework/</w:t>
+        <w:t>. Herunder har jeg aldrig prøvet Angular, så der er kun Vue og React tilbage</w:t>
+      </w:r>
+      <w:r>
+        <w:rPr>
+          <w:rFonts w:ascii="Calibri" w:hAnsi="Calibri" w:cs="Calibri"/>
+          <w:lang w:val="da-DK"/>
+        </w:rPr>
+        <w:t xml:space="preserve"> af sikker muligheder</w:t>
+      </w:r>
+      <w:r>
+        <w:rPr>
+          <w:rFonts w:ascii="Calibri" w:hAnsi="Calibri" w:cs="Calibri"/>
+          <w:lang w:val="da-DK"/>
+        </w:rPr>
+        <w:t>. Vue har vi lært på hovedforløb 4, men jeg har ikke brugt frameworket siden</w:t>
+      </w:r>
+      <w:r>
+        <w:rPr>
+          <w:rFonts w:ascii="Calibri" w:hAnsi="Calibri" w:cs="Calibri"/>
+          <w:lang w:val="da-DK"/>
+        </w:rPr>
+        <w:t xml:space="preserve">, hvorimod jeg har god erfaring i </w:t>
+      </w:r>
+      <w:r>
+        <w:rPr>
+          <w:rFonts w:ascii="Calibri" w:hAnsi="Calibri" w:cs="Calibri"/>
+          <w:lang w:val="da-DK"/>
+        </w:rPr>
+        <w:t xml:space="preserve">React, og tænker at det ville være hurtigst at gå til. Ved brug af React, gør jeg det også nemmere for mig selv med min udvikling af </w:t>
       </w:r>
       <w:proofErr w:type="spellStart"/>
       <w:r>
@@ -3362,7 +3505,7 @@
           <w:rFonts w:ascii="Calibri" w:hAnsi="Calibri" w:cs="Calibri"/>
           <w:lang w:val="da-DK"/>
         </w:rPr>
-        <w:t>library</w:t>
+        <w:t>step-by-step</w:t>
       </w:r>
       <w:proofErr w:type="spellEnd"/>
       <w:r>
@@ -3370,23 +3513,21 @@
           <w:rFonts w:ascii="Calibri" w:hAnsi="Calibri" w:cs="Calibri"/>
           <w:lang w:val="da-DK"/>
         </w:rPr>
-        <w:t xml:space="preserve">. Herunder har jeg aldrig prøvet Angular, så der er kun Vue og React tilbage. Vue har vi lært på hovedforløb 4, men jeg har ikke brugt frameworket siden. Til gengæld, har jeg siden da lært og udviklet nogle sider i React, og tænker at det ville være hurtigst at gå til. Ved brug af React, gør jeg det også nemmere for mig selv med min udvikling af </w:t>
-      </w:r>
-      <w:proofErr w:type="spellStart"/>
-      <w:r>
-        <w:rPr>
-          <w:rFonts w:ascii="Calibri" w:hAnsi="Calibri" w:cs="Calibri"/>
-          <w:lang w:val="da-DK"/>
-        </w:rPr>
-        <w:t>step-by-step</w:t>
-      </w:r>
-      <w:proofErr w:type="spellEnd"/>
-      <w:r>
-        <w:rPr>
-          <w:rFonts w:ascii="Calibri" w:hAnsi="Calibri" w:cs="Calibri"/>
-          <w:lang w:val="da-DK"/>
-        </w:rPr>
-        <w:t xml:space="preserve"> formular til min borgersides bestillingsproces, samt de mange </w:t>
+        <w:t xml:space="preserve"> formular til borgerside</w:t>
+      </w:r>
+      <w:r>
+        <w:rPr>
+          <w:rFonts w:ascii="Calibri" w:hAnsi="Calibri" w:cs="Calibri"/>
+          <w:lang w:val="da-DK"/>
+        </w:rPr>
+        <w:t>n</w:t>
+      </w:r>
+      <w:r>
+        <w:rPr>
+          <w:rFonts w:ascii="Calibri" w:hAnsi="Calibri" w:cs="Calibri"/>
+          <w:lang w:val="da-DK"/>
+        </w:rPr>
+        <w:t xml:space="preserve">s bestillingsproces, samt de mange </w:t>
       </w:r>
       <w:proofErr w:type="spellStart"/>
       <w:r>
@@ -3484,7 +3625,7 @@
           <w:rFonts w:ascii="Calibri" w:hAnsi="Calibri" w:cs="Calibri"/>
           <w:lang w:val="da-DK"/>
         </w:rPr>
-        <w:t>For at borgere kan se deres egen side, og lægesekretærer kan se administrationssiden, skal de have en rolle, der styrer, hvad de har adgang til at se. Derudover, kan man ikke direkte gemme data (som logins og brugere) via en hjemmeside, hvilket betyder, at jeg skal have en backend til at håndtere data sendt fra hjemmesiden, og ligesådan sende data tilbage til hjemmesiden igen. Det betyder, at jeg skal have en backend, der kan gemme data et sted, og lytte til hjemmesidens anmodninger.</w:t>
+        <w:t>For at borgere kan se deres egen side, og lægesekretærer kan se administrationssiden, skal de have en rolle, der styrer, hvad de har adgang til at se. Derudover, kan man ikke direkte gemme data (som logins og brugere) via en hjemmeside, hvilket betyder, at jeg skal have en backend til at håndtere data sendt fra hjemmesiden, og ligesådan sende data tilbage til hjemmesiden igen. Det betyder, at jeg skal have en backend, der kan gemme data et sted og lytte til hjemmesidens anmodninger.</w:t>
       </w:r>
     </w:p>
     <w:p>
@@ -3537,7 +3678,35 @@
           <w:rFonts w:ascii="Calibri" w:hAnsi="Calibri" w:cs="Calibri"/>
           <w:lang w:val="da-DK"/>
         </w:rPr>
-        <w:t xml:space="preserve">. Mit API skal så være mellemled mellem mit gemte data og min hjemmesides anmodninger til at få det data sendt. De fleste populære programmeringssprog understøtter deres egen implementering af et API, såsom Python Django/Flask, JavaScript Express eller C# ASP.NET. </w:t>
+        <w:t xml:space="preserve">. Mit API skal være </w:t>
+      </w:r>
+      <w:r>
+        <w:rPr>
+          <w:rFonts w:ascii="Calibri" w:hAnsi="Calibri" w:cs="Calibri"/>
+          <w:lang w:val="da-DK"/>
+        </w:rPr>
+        <w:t>bindeled</w:t>
+      </w:r>
+      <w:r>
+        <w:rPr>
+          <w:rFonts w:ascii="Calibri" w:hAnsi="Calibri" w:cs="Calibri"/>
+          <w:lang w:val="da-DK"/>
+        </w:rPr>
+        <w:t xml:space="preserve"> mellem mit gemte data og min hjemmeside</w:t>
+      </w:r>
+      <w:r>
+        <w:rPr>
+          <w:rFonts w:ascii="Calibri" w:hAnsi="Calibri" w:cs="Calibri"/>
+          <w:lang w:val="da-DK"/>
+        </w:rPr>
+        <w:t xml:space="preserve"> </w:t>
+      </w:r>
+      <w:r>
+        <w:rPr>
+          <w:rFonts w:ascii="Calibri" w:hAnsi="Calibri" w:cs="Calibri"/>
+          <w:lang w:val="da-DK"/>
+        </w:rPr>
+        <w:t xml:space="preserve">til at få det data sendt. De fleste populære programmeringssprog understøtter deres egen implementering af et API, såsom Python Django/Flask, JavaScript Express eller C# ASP.NET. </w:t>
       </w:r>
     </w:p>
     <w:p>
@@ -3567,7 +3736,7 @@
           <w:rFonts w:ascii="Calibri" w:hAnsi="Calibri" w:cs="Calibri"/>
           <w:lang w:val="da-DK"/>
         </w:rPr>
-        <w:t xml:space="preserve">JavaScript deler lidt den samme historie med Pythons frameworks, i at det er relativt nemt at sætte op, men der mangler noget sikkerhed og en masse eksterne NPM (Node Package Manager) pakker, for at sætte alt </w:t>
+        <w:t xml:space="preserve">JavaScript deler lidt den samme historie med Pythons frameworks, i at det er relativt nemt at sætte op, men der mangler noget sikkerhed og en masse eksterne NPM (Node Package Manager) pakker, for at sætte alt korrekt op. Det ville spille fint sammen med min React hjemmeside, da man både kan lave et Express API i </w:t>
       </w:r>
       <w:r>
         <w:rPr>
@@ -3575,7 +3744,35 @@
           <w:lang w:val="da-DK"/>
         </w:rPr>
         <w:lastRenderedPageBreak/>
-        <w:t>korrekt op. Det ville spille fint sammen med min React hjemmeside, da man både kan lave et Express API i Java- og TypeScript, som React også understøtter. Det vil sige, at mit udviklingsmiljø ville foregå indenfor Java-/TypeScript, hvor jeg formindsker sprogforvirring og ikke mindst kan genbruge egne klasser, funktioner, og programmeringsbiblioteker gennem backend og frontend.</w:t>
+        <w:t>Java</w:t>
+      </w:r>
+      <w:r>
+        <w:rPr>
+          <w:rFonts w:ascii="Calibri" w:hAnsi="Calibri" w:cs="Calibri"/>
+          <w:lang w:val="da-DK"/>
+        </w:rPr>
+        <w:t>Script</w:t>
+      </w:r>
+      <w:r>
+        <w:rPr>
+          <w:rFonts w:ascii="Calibri" w:hAnsi="Calibri" w:cs="Calibri"/>
+          <w:lang w:val="da-DK"/>
+        </w:rPr>
+        <w:t xml:space="preserve"> og TypeScript, som React også understøtter. Det vil sige, at mit udviklingsmiljø ville foregå indenfor Java</w:t>
+      </w:r>
+      <w:r>
+        <w:rPr>
+          <w:rFonts w:ascii="Calibri" w:hAnsi="Calibri" w:cs="Calibri"/>
+          <w:lang w:val="da-DK"/>
+        </w:rPr>
+        <w:t>Script</w:t>
+      </w:r>
+      <w:r>
+        <w:rPr>
+          <w:rFonts w:ascii="Calibri" w:hAnsi="Calibri" w:cs="Calibri"/>
+          <w:lang w:val="da-DK"/>
+        </w:rPr>
+        <w:t>/TypeScript, hvor jeg formindsker sprogforvirring og ikke mindst kan genbruge egne klasser, funktioner, og programmeringsbiblioteker gennem backend og frontend.</w:t>
       </w:r>
     </w:p>
     <w:p>
@@ -3636,7 +3833,35 @@
           <w:rFonts w:ascii="Calibri" w:hAnsi="Calibri" w:cs="Calibri"/>
           <w:lang w:val="da-DK"/>
         </w:rPr>
-        <w:t xml:space="preserve">, men ville ikke have noget imod at arbejde med Java-/TypeScript. Det kommer dog også an på hvilke </w:t>
+        <w:t xml:space="preserve">, men ville ikke have noget imod at arbejde </w:t>
+      </w:r>
+      <w:r>
+        <w:rPr>
+          <w:rFonts w:ascii="Calibri" w:hAnsi="Calibri" w:cs="Calibri"/>
+          <w:lang w:val="da-DK"/>
+        </w:rPr>
+        <w:t>i</w:t>
+      </w:r>
+      <w:r>
+        <w:rPr>
+          <w:rFonts w:ascii="Calibri" w:hAnsi="Calibri" w:cs="Calibri"/>
+          <w:lang w:val="da-DK"/>
+        </w:rPr>
+        <w:t xml:space="preserve"> Java</w:t>
+      </w:r>
+      <w:r>
+        <w:rPr>
+          <w:rFonts w:ascii="Calibri" w:hAnsi="Calibri" w:cs="Calibri"/>
+          <w:lang w:val="da-DK"/>
+        </w:rPr>
+        <w:t>Script</w:t>
+      </w:r>
+      <w:r>
+        <w:rPr>
+          <w:rFonts w:ascii="Calibri" w:hAnsi="Calibri" w:cs="Calibri"/>
+          <w:lang w:val="da-DK"/>
+        </w:rPr>
+        <w:t xml:space="preserve">/TypeScript. Det kommer dog også an på hvilke </w:t>
       </w:r>
       <w:proofErr w:type="spellStart"/>
       <w:r>
@@ -3730,7 +3955,21 @@
           <w:rFonts w:ascii="Calibri" w:hAnsi="Calibri" w:cs="Calibri"/>
           <w:lang w:val="da-DK"/>
         </w:rPr>
-        <w:t xml:space="preserve"> formål er at forbinde til en database og hente samt konvertere (mappe) det gemte data til prædefinerede modeller/klasser. På den måde slipper jeg for at have SQL sætninger i min kode og dermed undgår alle former for SQL-</w:t>
+        <w:t xml:space="preserve"> formål er at forbinde til en database og hente samt konvertere (mappe) det gemte data til prædefinerede modeller/klasser. På den måde slipper jeg for at have SQL</w:t>
+      </w:r>
+      <w:r>
+        <w:rPr>
+          <w:rFonts w:ascii="Calibri" w:hAnsi="Calibri" w:cs="Calibri"/>
+          <w:lang w:val="da-DK"/>
+        </w:rPr>
+        <w:t>-</w:t>
+      </w:r>
+      <w:r>
+        <w:rPr>
+          <w:rFonts w:ascii="Calibri" w:hAnsi="Calibri" w:cs="Calibri"/>
+          <w:lang w:val="da-DK"/>
+        </w:rPr>
+        <w:t>sætninger i min kode og dermed undgår alle former for SQL-</w:t>
       </w:r>
       <w:proofErr w:type="spellStart"/>
       <w:r>
@@ -3746,7 +3985,21 @@
           <w:rFonts w:ascii="Calibri" w:hAnsi="Calibri" w:cs="Calibri"/>
           <w:lang w:val="da-DK"/>
         </w:rPr>
-        <w:t xml:space="preserve">, som kan være med til at gøre mit data usikkert. Ved brug af en ORM, fortæller jeg </w:t>
+        <w:t xml:space="preserve">, som kan være med til at gøre </w:t>
+      </w:r>
+      <w:r>
+        <w:rPr>
+          <w:rFonts w:ascii="Calibri" w:hAnsi="Calibri" w:cs="Calibri"/>
+          <w:lang w:val="da-DK"/>
+        </w:rPr>
+        <w:t>min backend</w:t>
+      </w:r>
+      <w:r>
+        <w:rPr>
+          <w:rFonts w:ascii="Calibri" w:hAnsi="Calibri" w:cs="Calibri"/>
+          <w:lang w:val="da-DK"/>
+        </w:rPr>
+        <w:t xml:space="preserve"> usikker. Ved brug af en ORM, fortæller jeg </w:t>
       </w:r>
       <w:proofErr w:type="spellStart"/>
       <w:r>
@@ -4178,7 +4431,23 @@
           <w:bCs/>
           <w:lang w:val="da-DK"/>
         </w:rPr>
-        <w:t xml:space="preserve">For at kunne skrive noget kode, skal jeg bruge en IDE (Integrated Development Environment), der kan kompilere min kode til ”computersprog”. De fleste </w:t>
+        <w:t xml:space="preserve">For at kunne </w:t>
+      </w:r>
+      <w:r>
+        <w:rPr>
+          <w:rFonts w:ascii="Calibri" w:hAnsi="Calibri" w:cs="Calibri"/>
+          <w:bCs/>
+          <w:lang w:val="da-DK"/>
+        </w:rPr>
+        <w:t>lave programmer, skal jeg bruge en</w:t>
+      </w:r>
+      <w:r>
+        <w:rPr>
+          <w:rFonts w:ascii="Calibri" w:hAnsi="Calibri" w:cs="Calibri"/>
+          <w:bCs/>
+          <w:lang w:val="da-DK"/>
+        </w:rPr>
+        <w:t xml:space="preserve"> IDE (Integrated Development Environment), der kan kompilere min kode til ”computersprog”. De fleste </w:t>
       </w:r>
       <w:proofErr w:type="spellStart"/>
       <w:r>
@@ -4258,7 +4527,23 @@
           <w:bCs/>
           <w:lang w:val="da-DK"/>
         </w:rPr>
-        <w:t xml:space="preserve">Her er jeg dog spillet af 2 </w:t>
+        <w:t xml:space="preserve">Her er jeg dog </w:t>
+      </w:r>
+      <w:r>
+        <w:rPr>
+          <w:rFonts w:ascii="Calibri" w:hAnsi="Calibri" w:cs="Calibri"/>
+          <w:bCs/>
+          <w:lang w:val="da-DK"/>
+        </w:rPr>
+        <w:t>splittet</w:t>
+      </w:r>
+      <w:r>
+        <w:rPr>
+          <w:rFonts w:ascii="Calibri" w:hAnsi="Calibri" w:cs="Calibri"/>
+          <w:bCs/>
+          <w:lang w:val="da-DK"/>
+        </w:rPr>
+        <w:t xml:space="preserve"> af 2 </w:t>
       </w:r>
       <w:proofErr w:type="spellStart"/>
       <w:r>
@@ -4294,7 +4579,71 @@
           <w:bCs/>
           <w:lang w:val="da-DK"/>
         </w:rPr>
-        <w:t>, men bruger dem til forskellige formål. Som regel bruger jeg Visual Studio til backend programmering, da det er oftest i C# jeg udvikler backend, og Visual Studio er den primære IDE man bruger, når man udvikler C#. Dog når jeg arbejder i Java-/TypeScript arbejder jeg gerne i Visual Studio Code, fordi Visual Studio Code er ikke lige så tung som Visual Studio, og har gerne nogle bedre udvidelser, når det gælder frontend udvikling.</w:t>
+        <w:t xml:space="preserve">, men bruger dem til forskellige formål. Som </w:t>
+      </w:r>
+      <w:r>
+        <w:rPr>
+          <w:rFonts w:ascii="Calibri" w:hAnsi="Calibri" w:cs="Calibri"/>
+          <w:bCs/>
+          <w:lang w:val="da-DK"/>
+        </w:rPr>
+        <w:t>regel</w:t>
+      </w:r>
+      <w:r>
+        <w:rPr>
+          <w:rFonts w:ascii="Calibri" w:hAnsi="Calibri" w:cs="Calibri"/>
+          <w:bCs/>
+          <w:lang w:val="da-DK"/>
+        </w:rPr>
+        <w:t xml:space="preserve"> bruger jeg Visual Studio til backend programmering, da det er oftest i C# jeg udvikler backend, og Visual Studio er den primære IDE man bruger, når man udvikler</w:t>
+      </w:r>
+      <w:r>
+        <w:rPr>
+          <w:rFonts w:ascii="Calibri" w:hAnsi="Calibri" w:cs="Calibri"/>
+          <w:bCs/>
+          <w:lang w:val="da-DK"/>
+        </w:rPr>
+        <w:t xml:space="preserve"> i</w:t>
+      </w:r>
+      <w:r>
+        <w:rPr>
+          <w:rFonts w:ascii="Calibri" w:hAnsi="Calibri" w:cs="Calibri"/>
+          <w:bCs/>
+          <w:lang w:val="da-DK"/>
+        </w:rPr>
+        <w:t xml:space="preserve"> C#. Dog når jeg arbejder i Java</w:t>
+      </w:r>
+      <w:r>
+        <w:rPr>
+          <w:rFonts w:ascii="Calibri" w:hAnsi="Calibri" w:cs="Calibri"/>
+          <w:bCs/>
+          <w:lang w:val="da-DK"/>
+        </w:rPr>
+        <w:t>Script</w:t>
+      </w:r>
+      <w:r>
+        <w:rPr>
+          <w:rFonts w:ascii="Calibri" w:hAnsi="Calibri" w:cs="Calibri"/>
+          <w:bCs/>
+          <w:lang w:val="da-DK"/>
+        </w:rPr>
+        <w:t>/TypeScript arbejder jeg gerne i Visual Studio Code, fordi Visual Studio Code er ikke lige så tung som Visual Studio, og har gerne nogle bedre udvidelser</w:t>
+      </w:r>
+      <w:r>
+        <w:rPr>
+          <w:rFonts w:ascii="Calibri" w:hAnsi="Calibri" w:cs="Calibri"/>
+          <w:bCs/>
+          <w:lang w:val="da-DK"/>
+        </w:rPr>
+        <w:t xml:space="preserve"> og syntaks</w:t>
+      </w:r>
+      <w:r>
+        <w:rPr>
+          <w:rFonts w:ascii="Calibri" w:hAnsi="Calibri" w:cs="Calibri"/>
+          <w:bCs/>
+          <w:lang w:val="da-DK"/>
+        </w:rPr>
+        <w:t>, når det gælder frontend udvikling.</w:t>
       </w:r>
     </w:p>
     <w:p>
@@ -4384,7 +4733,49 @@
           <w:rFonts w:ascii="Calibri" w:hAnsi="Calibri" w:cs="Calibri"/>
           <w:lang w:val="da-DK"/>
         </w:rPr>
-        <w:t>Før jeg går i gang med at udvikle en hjemmeside, skal jeg lige vide, hvordan den ser ud. Hvis jeg designer min hjemmeside først, kan det spare mig en masse tid med at finde ud af, hvilke elementer der skal være på min side, samt hjælpe mig på vej til mine opgaver.</w:t>
+        <w:t xml:space="preserve">Før jeg går i gang med at udvikle en hjemmeside, </w:t>
+      </w:r>
+      <w:r>
+        <w:rPr>
+          <w:rFonts w:ascii="Calibri" w:hAnsi="Calibri" w:cs="Calibri"/>
+          <w:lang w:val="da-DK"/>
+        </w:rPr>
+        <w:t>vil</w:t>
+      </w:r>
+      <w:r>
+        <w:rPr>
+          <w:rFonts w:ascii="Calibri" w:hAnsi="Calibri" w:cs="Calibri"/>
+          <w:lang w:val="da-DK"/>
+        </w:rPr>
+        <w:t xml:space="preserve"> jeg </w:t>
+      </w:r>
+      <w:r>
+        <w:rPr>
+          <w:rFonts w:ascii="Calibri" w:hAnsi="Calibri" w:cs="Calibri"/>
+          <w:lang w:val="da-DK"/>
+        </w:rPr>
+        <w:t xml:space="preserve">først </w:t>
+      </w:r>
+      <w:r>
+        <w:rPr>
+          <w:rFonts w:ascii="Calibri" w:hAnsi="Calibri" w:cs="Calibri"/>
+          <w:lang w:val="da-DK"/>
+        </w:rPr>
+        <w:t>vide, hvordan den ser ud. Hvis jeg designer min hjemmeside først, kan det spare mig en masse tid med at finde ud af, hvilke elementer der skal være på min side, samt hjælpe mig på vej til</w:t>
+      </w:r>
+      <w:r>
+        <w:rPr>
+          <w:rFonts w:ascii="Calibri" w:hAnsi="Calibri" w:cs="Calibri"/>
+          <w:lang w:val="da-DK"/>
+        </w:rPr>
+        <w:t xml:space="preserve"> definition af</w:t>
+      </w:r>
+      <w:r>
+        <w:rPr>
+          <w:rFonts w:ascii="Calibri" w:hAnsi="Calibri" w:cs="Calibri"/>
+          <w:lang w:val="da-DK"/>
+        </w:rPr>
+        <w:t xml:space="preserve"> mine opgaver.</w:t>
       </w:r>
     </w:p>
     <w:p>
@@ -4564,7 +4955,7 @@
           <w:rFonts w:ascii="Calibri" w:hAnsi="Calibri" w:cs="Calibri"/>
           <w:lang w:val="da-DK"/>
         </w:rPr>
-        <w:t xml:space="preserve"> min kode, og ikke miste tid på at vende tilbage til det, jeg havde tidligere.</w:t>
+        <w:t xml:space="preserve"> min kode og ikke miste tid på at vende tilbage til det, jeg havde tidligere.</w:t>
       </w:r>
     </w:p>
     <w:p>
@@ -4626,7 +5017,7 @@
           <w:rFonts w:ascii="Calibri" w:hAnsi="Calibri" w:cs="Calibri"/>
           <w:lang w:val="da-DK"/>
         </w:rPr>
-        <w:t xml:space="preserve"> mine ændringer til min versionsstyrings </w:t>
+        <w:t xml:space="preserve"> mine ændringer til min </w:t>
       </w:r>
       <w:proofErr w:type="spellStart"/>
       <w:r>
@@ -4634,6 +5025,204 @@
           <w:rFonts w:ascii="Calibri" w:hAnsi="Calibri" w:cs="Calibri"/>
           <w:lang w:val="da-DK"/>
         </w:rPr>
+        <w:t>versionsstyringsrepository</w:t>
+      </w:r>
+      <w:proofErr w:type="spellEnd"/>
+      <w:r>
+        <w:rPr>
+          <w:rFonts w:ascii="Calibri" w:hAnsi="Calibri" w:cs="Calibri"/>
+          <w:lang w:val="da-DK"/>
+        </w:rPr>
+        <w:t>.</w:t>
+      </w:r>
+    </w:p>
+    <w:p>
+      <w:pPr>
+        <w:rPr>
+          <w:rFonts w:ascii="Calibri" w:hAnsi="Calibri" w:cs="Calibri"/>
+          <w:lang w:val="da-DK"/>
+        </w:rPr>
+      </w:pPr>
+      <w:r>
+        <w:rPr>
+          <w:rFonts w:ascii="Calibri" w:hAnsi="Calibri" w:cs="Calibri"/>
+          <w:lang w:val="da-DK"/>
+        </w:rPr>
+        <w:t xml:space="preserve">Heldigvis kender jeg allerede 2 værktøjer, som både tilbyder GIT men også opgavestyring. </w:t>
+      </w:r>
+    </w:p>
+    <w:p>
+      <w:pPr>
+        <w:rPr>
+          <w:rFonts w:ascii="Calibri" w:hAnsi="Calibri" w:cs="Calibri"/>
+          <w:lang w:val="da-DK"/>
+        </w:rPr>
+      </w:pPr>
+      <w:r>
+        <w:rPr>
+          <w:rFonts w:ascii="Calibri" w:hAnsi="Calibri" w:cs="Calibri"/>
+          <w:lang w:val="da-DK"/>
+        </w:rPr>
+        <w:t xml:space="preserve">Azure </w:t>
+      </w:r>
+      <w:proofErr w:type="spellStart"/>
+      <w:r>
+        <w:rPr>
+          <w:rFonts w:ascii="Calibri" w:hAnsi="Calibri" w:cs="Calibri"/>
+          <w:lang w:val="da-DK"/>
+        </w:rPr>
+        <w:t>DevOps</w:t>
+      </w:r>
+      <w:proofErr w:type="spellEnd"/>
+      <w:r>
+        <w:rPr>
+          <w:rFonts w:ascii="Calibri" w:hAnsi="Calibri" w:cs="Calibri"/>
+          <w:lang w:val="da-DK"/>
+        </w:rPr>
+        <w:t xml:space="preserve"> er en service administreret af Microsoft, og er rimelig populært indenfor projektstyring ved programmeringsprojekter. På Skoleoplæringscenteret har vi fået meget erfaring med at benytte </w:t>
+      </w:r>
+      <w:proofErr w:type="spellStart"/>
+      <w:r>
+        <w:rPr>
+          <w:rFonts w:ascii="Calibri" w:hAnsi="Calibri" w:cs="Calibri"/>
+          <w:lang w:val="da-DK"/>
+        </w:rPr>
+        <w:t>DevOps</w:t>
+      </w:r>
+      <w:proofErr w:type="spellEnd"/>
+      <w:r>
+        <w:rPr>
+          <w:rFonts w:ascii="Calibri" w:hAnsi="Calibri" w:cs="Calibri"/>
+          <w:lang w:val="da-DK"/>
+        </w:rPr>
+        <w:t xml:space="preserve">’ SCRUM feature til at oprette </w:t>
+      </w:r>
+      <w:proofErr w:type="spellStart"/>
+      <w:r>
+        <w:rPr>
+          <w:rFonts w:ascii="Calibri" w:hAnsi="Calibri" w:cs="Calibri"/>
+          <w:lang w:val="da-DK"/>
+        </w:rPr>
+        <w:t>Epics</w:t>
+      </w:r>
+      <w:proofErr w:type="spellEnd"/>
+      <w:r>
+        <w:rPr>
+          <w:rFonts w:ascii="Calibri" w:hAnsi="Calibri" w:cs="Calibri"/>
+          <w:lang w:val="da-DK"/>
+        </w:rPr>
+        <w:t xml:space="preserve">, Features, </w:t>
+      </w:r>
+      <w:proofErr w:type="spellStart"/>
+      <w:r>
+        <w:rPr>
+          <w:rFonts w:ascii="Calibri" w:hAnsi="Calibri" w:cs="Calibri"/>
+          <w:lang w:val="da-DK"/>
+        </w:rPr>
+        <w:t>Backlog</w:t>
+      </w:r>
+      <w:proofErr w:type="spellEnd"/>
+      <w:r>
+        <w:rPr>
+          <w:rFonts w:ascii="Calibri" w:hAnsi="Calibri" w:cs="Calibri"/>
+          <w:lang w:val="da-DK"/>
+        </w:rPr>
+        <w:t xml:space="preserve"> Items og Tasks. </w:t>
+      </w:r>
+    </w:p>
+    <w:p>
+      <w:pPr>
+        <w:rPr>
+          <w:rFonts w:ascii="Calibri" w:hAnsi="Calibri" w:cs="Calibri"/>
+          <w:lang w:val="da-DK"/>
+        </w:rPr>
+      </w:pPr>
+      <w:proofErr w:type="spellStart"/>
+      <w:r>
+        <w:rPr>
+          <w:rFonts w:ascii="Calibri" w:hAnsi="Calibri" w:cs="Calibri"/>
+          <w:lang w:val="da-DK"/>
+        </w:rPr>
+        <w:t>Github</w:t>
+      </w:r>
+      <w:proofErr w:type="spellEnd"/>
+      <w:r>
+        <w:rPr>
+          <w:rFonts w:ascii="Calibri" w:hAnsi="Calibri" w:cs="Calibri"/>
+          <w:lang w:val="da-DK"/>
+        </w:rPr>
+        <w:t xml:space="preserve"> har også for nyligt tilføjet en feature på deres service, der tilbyder TODO </w:t>
+      </w:r>
+      <w:proofErr w:type="spellStart"/>
+      <w:r>
+        <w:rPr>
+          <w:rFonts w:ascii="Calibri" w:hAnsi="Calibri" w:cs="Calibri"/>
+          <w:lang w:val="da-DK"/>
+        </w:rPr>
+        <w:t>boards</w:t>
+      </w:r>
+      <w:proofErr w:type="spellEnd"/>
+      <w:r>
+        <w:rPr>
+          <w:rFonts w:ascii="Calibri" w:hAnsi="Calibri" w:cs="Calibri"/>
+          <w:lang w:val="da-DK"/>
+        </w:rPr>
+        <w:t xml:space="preserve"> og </w:t>
+      </w:r>
+      <w:proofErr w:type="spellStart"/>
+      <w:r>
+        <w:rPr>
+          <w:rFonts w:ascii="Calibri" w:hAnsi="Calibri" w:cs="Calibri"/>
+          <w:lang w:val="da-DK"/>
+        </w:rPr>
+        <w:t>Roadmaps</w:t>
+      </w:r>
+      <w:proofErr w:type="spellEnd"/>
+      <w:r>
+        <w:rPr>
+          <w:rFonts w:ascii="Calibri" w:hAnsi="Calibri" w:cs="Calibri"/>
+          <w:lang w:val="da-DK"/>
+        </w:rPr>
+        <w:t xml:space="preserve">. </w:t>
+      </w:r>
+      <w:proofErr w:type="spellStart"/>
+      <w:r>
+        <w:rPr>
+          <w:rFonts w:ascii="Calibri" w:hAnsi="Calibri" w:cs="Calibri"/>
+          <w:lang w:val="da-DK"/>
+        </w:rPr>
+        <w:t>Github’s</w:t>
+      </w:r>
+      <w:proofErr w:type="spellEnd"/>
+      <w:r>
+        <w:rPr>
+          <w:rFonts w:ascii="Calibri" w:hAnsi="Calibri" w:cs="Calibri"/>
+          <w:lang w:val="da-DK"/>
+        </w:rPr>
+        <w:t xml:space="preserve"> ”Project” tab er gerne forbundet til et </w:t>
+      </w:r>
+      <w:proofErr w:type="spellStart"/>
+      <w:r>
+        <w:rPr>
+          <w:rFonts w:ascii="Calibri" w:hAnsi="Calibri" w:cs="Calibri"/>
+          <w:lang w:val="da-DK"/>
+        </w:rPr>
+        <w:t>Github</w:t>
+      </w:r>
+      <w:proofErr w:type="spellEnd"/>
+      <w:r>
+        <w:rPr>
+          <w:rFonts w:ascii="Calibri" w:hAnsi="Calibri" w:cs="Calibri"/>
+          <w:lang w:val="da-DK"/>
+        </w:rPr>
+        <w:t xml:space="preserve"> </w:t>
+      </w:r>
+      <w:proofErr w:type="spellStart"/>
+      <w:r>
+        <w:rPr>
+          <w:rFonts w:ascii="Calibri" w:hAnsi="Calibri" w:cs="Calibri"/>
+          <w:lang w:val="da-DK"/>
+        </w:rPr>
         <w:t>repository</w:t>
       </w:r>
       <w:proofErr w:type="spellEnd"/>
@@ -4642,6 +5231,68 @@
           <w:rFonts w:ascii="Calibri" w:hAnsi="Calibri" w:cs="Calibri"/>
           <w:lang w:val="da-DK"/>
         </w:rPr>
+        <w:t xml:space="preserve"> og </w:t>
+      </w:r>
+      <w:proofErr w:type="spellStart"/>
+      <w:r>
+        <w:rPr>
+          <w:rFonts w:ascii="Calibri" w:hAnsi="Calibri" w:cs="Calibri"/>
+          <w:lang w:val="da-DK"/>
+        </w:rPr>
+        <w:t>repository’ets</w:t>
+      </w:r>
+      <w:proofErr w:type="spellEnd"/>
+      <w:r>
+        <w:rPr>
+          <w:rFonts w:ascii="Calibri" w:hAnsi="Calibri" w:cs="Calibri"/>
+          <w:lang w:val="da-DK"/>
+        </w:rPr>
+        <w:t xml:space="preserve"> ”issues”. Projektstyringssiden bruger </w:t>
+      </w:r>
+      <w:proofErr w:type="spellStart"/>
+      <w:r>
+        <w:rPr>
+          <w:rFonts w:ascii="Calibri" w:hAnsi="Calibri" w:cs="Calibri"/>
+          <w:lang w:val="da-DK"/>
+        </w:rPr>
+        <w:t>repository’ets</w:t>
+      </w:r>
+      <w:proofErr w:type="spellEnd"/>
+      <w:r>
+        <w:rPr>
+          <w:rFonts w:ascii="Calibri" w:hAnsi="Calibri" w:cs="Calibri"/>
+          <w:lang w:val="da-DK"/>
+        </w:rPr>
+        <w:t xml:space="preserve"> issues som opgaver, hvor man via TODO boardet kan tilføje sine egne kolonner, og man via </w:t>
+      </w:r>
+      <w:proofErr w:type="spellStart"/>
+      <w:r>
+        <w:rPr>
+          <w:rFonts w:ascii="Calibri" w:hAnsi="Calibri" w:cs="Calibri"/>
+          <w:lang w:val="da-DK"/>
+        </w:rPr>
+        <w:t>roadmappet</w:t>
+      </w:r>
+      <w:proofErr w:type="spellEnd"/>
+      <w:r>
+        <w:rPr>
+          <w:rFonts w:ascii="Calibri" w:hAnsi="Calibri" w:cs="Calibri"/>
+          <w:lang w:val="da-DK"/>
+        </w:rPr>
+        <w:t xml:space="preserve"> nemt kan flytte opgaverne rundt i en </w:t>
+      </w:r>
+      <w:r>
+        <w:rPr>
+          <w:rFonts w:ascii="Calibri" w:hAnsi="Calibri" w:cs="Calibri"/>
+          <w:lang w:val="da-DK"/>
+        </w:rPr>
+        <w:t>kalender</w:t>
+      </w:r>
+      <w:r>
+        <w:rPr>
+          <w:rFonts w:ascii="Calibri" w:hAnsi="Calibri" w:cs="Calibri"/>
+          <w:lang w:val="da-DK"/>
+        </w:rPr>
         <w:t>.</w:t>
       </w:r>
     </w:p>
@@ -4652,12 +5303,20 @@
           <w:lang w:val="da-DK"/>
         </w:rPr>
       </w:pPr>
-      <w:r>
-        <w:rPr>
-          <w:rFonts w:ascii="Calibri" w:hAnsi="Calibri" w:cs="Calibri"/>
-          <w:lang w:val="da-DK"/>
-        </w:rPr>
-        <w:t xml:space="preserve">Heldigvis kender jeg allerede 2 værktøjer, som både tilbyder GIT men også </w:t>
+    </w:p>
+    <w:p>
+      <w:pPr>
+        <w:rPr>
+          <w:rFonts w:ascii="Calibri" w:hAnsi="Calibri" w:cs="Calibri"/>
+          <w:lang w:val="da-DK"/>
+        </w:rPr>
+      </w:pPr>
+      <w:r>
+        <w:rPr>
+          <w:rFonts w:ascii="Calibri" w:hAnsi="Calibri" w:cs="Calibri"/>
+          <w:lang w:val="da-DK"/>
+        </w:rPr>
+        <w:t xml:space="preserve">Jeg er glad for begge services, men har valgt at bruge </w:t>
       </w:r>
       <w:proofErr w:type="spellStart"/>
       <w:r>
@@ -4665,7 +5324,7 @@
           <w:rFonts w:ascii="Calibri" w:hAnsi="Calibri" w:cs="Calibri"/>
           <w:lang w:val="da-DK"/>
         </w:rPr>
-        <w:t>opgavesstyring</w:t>
+        <w:t>Github</w:t>
       </w:r>
       <w:proofErr w:type="spellEnd"/>
       <w:r>
@@ -4673,23 +5332,15 @@
           <w:rFonts w:ascii="Calibri" w:hAnsi="Calibri" w:cs="Calibri"/>
           <w:lang w:val="da-DK"/>
         </w:rPr>
-        <w:t xml:space="preserve">. </w:t>
-      </w:r>
-    </w:p>
-    <w:p>
-      <w:pPr>
-        <w:rPr>
-          <w:rFonts w:ascii="Calibri" w:hAnsi="Calibri" w:cs="Calibri"/>
-          <w:lang w:val="da-DK"/>
-        </w:rPr>
-      </w:pPr>
+        <w:t xml:space="preserve">, da jeg synes deres projektside er nemmere at overskue end Azure </w:t>
+      </w:r>
       <w:proofErr w:type="spellStart"/>
       <w:r>
         <w:rPr>
           <w:rFonts w:ascii="Calibri" w:hAnsi="Calibri" w:cs="Calibri"/>
           <w:lang w:val="da-DK"/>
         </w:rPr>
-        <w:t>Azure</w:t>
+        <w:t>DevOps</w:t>
       </w:r>
       <w:proofErr w:type="spellEnd"/>
       <w:r>
@@ -4697,7 +5348,7 @@
           <w:rFonts w:ascii="Calibri" w:hAnsi="Calibri" w:cs="Calibri"/>
           <w:lang w:val="da-DK"/>
         </w:rPr>
-        <w:t xml:space="preserve"> </w:t>
+        <w:t xml:space="preserve">’ </w:t>
       </w:r>
       <w:proofErr w:type="spellStart"/>
       <w:r>
@@ -4705,6 +5356,45 @@
           <w:rFonts w:ascii="Calibri" w:hAnsi="Calibri" w:cs="Calibri"/>
           <w:lang w:val="da-DK"/>
         </w:rPr>
+        <w:t>s</w:t>
+      </w:r>
+      <w:r>
+        <w:rPr>
+          <w:rFonts w:ascii="Calibri" w:hAnsi="Calibri" w:cs="Calibri"/>
+          <w:lang w:val="da-DK"/>
+        </w:rPr>
+        <w:t>printsside</w:t>
+      </w:r>
+      <w:proofErr w:type="spellEnd"/>
+      <w:r>
+        <w:rPr>
+          <w:rFonts w:ascii="Calibri" w:hAnsi="Calibri" w:cs="Calibri"/>
+          <w:lang w:val="da-DK"/>
+        </w:rPr>
+        <w:t xml:space="preserve">. Derudover har jeg også de fleste af mine projekter på min </w:t>
+      </w:r>
+      <w:proofErr w:type="spellStart"/>
+      <w:r>
+        <w:rPr>
+          <w:rFonts w:ascii="Calibri" w:hAnsi="Calibri" w:cs="Calibri"/>
+          <w:lang w:val="da-DK"/>
+        </w:rPr>
+        <w:t>Github</w:t>
+      </w:r>
+      <w:proofErr w:type="spellEnd"/>
+      <w:r>
+        <w:rPr>
+          <w:rFonts w:ascii="Calibri" w:hAnsi="Calibri" w:cs="Calibri"/>
+          <w:lang w:val="da-DK"/>
+        </w:rPr>
+        <w:t xml:space="preserve"> konto i forvejen, hvor min Azure </w:t>
+      </w:r>
+      <w:proofErr w:type="spellStart"/>
+      <w:r>
+        <w:rPr>
+          <w:rFonts w:ascii="Calibri" w:hAnsi="Calibri" w:cs="Calibri"/>
+          <w:lang w:val="da-DK"/>
+        </w:rPr>
         <w:t>DevOps</w:t>
       </w:r>
       <w:proofErr w:type="spellEnd"/>
@@ -4713,7 +5403,83 @@
           <w:rFonts w:ascii="Calibri" w:hAnsi="Calibri" w:cs="Calibri"/>
           <w:lang w:val="da-DK"/>
         </w:rPr>
-        <w:t xml:space="preserve"> er en service administreret af Microsoft, og er rimelig populært indenfor projektstyring ved programmeringsprojekter. På Skoleoplæringscenteret har vi fået meget erfaring med at benytte </w:t>
+        <w:t xml:space="preserve"> konto er tilknyttet min skolekonto, </w:t>
+      </w:r>
+      <w:r>
+        <w:rPr>
+          <w:rFonts w:ascii="Calibri" w:hAnsi="Calibri" w:cs="Calibri"/>
+          <w:lang w:val="da-DK"/>
+        </w:rPr>
+        <w:t>som nok bliver slettet efter jeg er færdiguddannet.</w:t>
+      </w:r>
+    </w:p>
+    <w:p>
+      <w:pPr>
+        <w:rPr>
+          <w:rFonts w:ascii="Calibri" w:hAnsi="Calibri" w:cs="Calibri"/>
+          <w:lang w:val="da-DK"/>
+        </w:rPr>
+      </w:pPr>
+    </w:p>
+    <w:p>
+      <w:pPr>
+        <w:rPr>
+          <w:rFonts w:ascii="Calibri" w:hAnsi="Calibri" w:cs="Calibri"/>
+          <w:b/>
+          <w:bCs/>
+          <w:sz w:val="32"/>
+          <w:szCs w:val="32"/>
+          <w:lang w:val="da-DK"/>
+        </w:rPr>
+      </w:pPr>
+      <w:r>
+        <w:rPr>
+          <w:rFonts w:ascii="Calibri" w:hAnsi="Calibri" w:cs="Calibri"/>
+          <w:b/>
+          <w:bCs/>
+          <w:sz w:val="32"/>
+          <w:szCs w:val="32"/>
+          <w:lang w:val="da-DK"/>
+        </w:rPr>
+        <w:t>Hosting</w:t>
+      </w:r>
+    </w:p>
+    <w:p>
+      <w:pPr>
+        <w:rPr>
+          <w:rFonts w:ascii="Calibri" w:hAnsi="Calibri" w:cs="Calibri"/>
+          <w:lang w:val="da-DK"/>
+        </w:rPr>
+      </w:pPr>
+      <w:r>
+        <w:rPr>
+          <w:rFonts w:ascii="Calibri" w:hAnsi="Calibri" w:cs="Calibri"/>
+          <w:lang w:val="da-DK"/>
+        </w:rPr>
+        <w:t>For at hjemmesiden og tilsvarende API og database kan tilgås udenfor min lokale maskine, skal jeg have fundet services, der tilbyder hosting af de 3 led. Når man leder efter en host, vil man selvfølgelig gerne have en billig og tæt host og en pålidelig oppetid, så brugerne af produktet får en god oplevelse.</w:t>
+      </w:r>
+    </w:p>
+    <w:p>
+      <w:pPr>
+        <w:rPr>
+          <w:rFonts w:ascii="Calibri" w:hAnsi="Calibri" w:cs="Calibri"/>
+          <w:lang w:val="da-DK"/>
+        </w:rPr>
+      </w:pPr>
+    </w:p>
+    <w:p>
+      <w:pPr>
+        <w:rPr>
+          <w:rFonts w:ascii="Calibri" w:hAnsi="Calibri" w:cs="Calibri"/>
+          <w:lang w:val="da-DK"/>
+        </w:rPr>
+      </w:pPr>
+      <w:r>
+        <w:rPr>
+          <w:rFonts w:ascii="Calibri" w:hAnsi="Calibri" w:cs="Calibri"/>
+          <w:lang w:val="da-DK"/>
+        </w:rPr>
+        <w:t xml:space="preserve">Som studerende på TECHCOLLEGE, tilbyder IT-Center Nord gratis hosting af hjemmeside samt database til 5 projekter. Tilsvarende, som TECHCOLLEGE programmeringsstuderende, er vi tilbudt bestemt antal kredit hos Microsoft Azure, som vi kan benytte årligt. Ellers er der en masse andre services udenfor vore studenterbonus, der kan tilbyde gratis hosting som </w:t>
       </w:r>
       <w:proofErr w:type="spellStart"/>
       <w:r>
@@ -4721,7 +5487,7 @@
           <w:rFonts w:ascii="Calibri" w:hAnsi="Calibri" w:cs="Calibri"/>
           <w:lang w:val="da-DK"/>
         </w:rPr>
-        <w:t>DevOps</w:t>
+        <w:t>Netlify</w:t>
       </w:r>
       <w:proofErr w:type="spellEnd"/>
       <w:r>
@@ -4729,7 +5495,14 @@
           <w:rFonts w:ascii="Calibri" w:hAnsi="Calibri" w:cs="Calibri"/>
           <w:lang w:val="da-DK"/>
         </w:rPr>
-        <w:t xml:space="preserve">’ SCRUM feature til at oprette </w:t>
+        <w:t xml:space="preserve"> og </w:t>
+      </w:r>
+      <w:r>
+        <w:rPr>
+          <w:rFonts w:ascii="Calibri" w:hAnsi="Calibri" w:cs="Calibri"/>
+          <w:lang w:val="da-DK"/>
+        </w:rPr>
+        <w:t xml:space="preserve">evt. </w:t>
       </w:r>
       <w:proofErr w:type="spellStart"/>
       <w:r>
@@ -4737,7 +5510,7 @@
           <w:rFonts w:ascii="Calibri" w:hAnsi="Calibri" w:cs="Calibri"/>
           <w:lang w:val="da-DK"/>
         </w:rPr>
-        <w:t>Epics</w:t>
+        <w:t>Heroku</w:t>
       </w:r>
       <w:proofErr w:type="spellEnd"/>
       <w:r>
@@ -4745,7 +5518,37 @@
           <w:rFonts w:ascii="Calibri" w:hAnsi="Calibri" w:cs="Calibri"/>
           <w:lang w:val="da-DK"/>
         </w:rPr>
-        <w:t xml:space="preserve">, Features, </w:t>
+        <w:t xml:space="preserve"> eller andre betalende services</w:t>
+      </w:r>
+      <w:r>
+        <w:rPr>
+          <w:rFonts w:ascii="Calibri" w:hAnsi="Calibri" w:cs="Calibri"/>
+          <w:lang w:val="da-DK"/>
+        </w:rPr>
+        <w:t>.</w:t>
+      </w:r>
+    </w:p>
+    <w:p>
+      <w:pPr>
+        <w:rPr>
+          <w:rFonts w:ascii="Calibri" w:hAnsi="Calibri" w:cs="Calibri"/>
+          <w:lang w:val="da-DK"/>
+        </w:rPr>
+      </w:pPr>
+    </w:p>
+    <w:p>
+      <w:pPr>
+        <w:rPr>
+          <w:rFonts w:ascii="Calibri" w:hAnsi="Calibri" w:cs="Calibri"/>
+          <w:lang w:val="da-DK"/>
+        </w:rPr>
+      </w:pPr>
+      <w:r>
+        <w:rPr>
+          <w:rFonts w:ascii="Calibri" w:hAnsi="Calibri" w:cs="Calibri"/>
+          <w:lang w:val="da-DK"/>
+        </w:rPr>
+        <w:t xml:space="preserve">Alle mine lag er spredt over 3 forskellige services. Min database er </w:t>
       </w:r>
       <w:proofErr w:type="spellStart"/>
       <w:r>
@@ -4753,7 +5556,7 @@
           <w:rFonts w:ascii="Calibri" w:hAnsi="Calibri" w:cs="Calibri"/>
           <w:lang w:val="da-DK"/>
         </w:rPr>
-        <w:t>Backlog</w:t>
+        <w:t>hosted</w:t>
       </w:r>
       <w:proofErr w:type="spellEnd"/>
       <w:r>
@@ -4761,23 +5564,15 @@
           <w:rFonts w:ascii="Calibri" w:hAnsi="Calibri" w:cs="Calibri"/>
           <w:lang w:val="da-DK"/>
         </w:rPr>
-        <w:t xml:space="preserve"> Items og Tasks. </w:t>
-      </w:r>
-    </w:p>
-    <w:p>
-      <w:pPr>
-        <w:rPr>
-          <w:rFonts w:ascii="Calibri" w:hAnsi="Calibri" w:cs="Calibri"/>
-          <w:lang w:val="da-DK"/>
-        </w:rPr>
-      </w:pPr>
+        <w:t xml:space="preserve"> gennem ITCN, så jeg har gratis adgang til databasen. </w:t>
+      </w:r>
       <w:proofErr w:type="spellStart"/>
       <w:r>
         <w:rPr>
           <w:rFonts w:ascii="Calibri" w:hAnsi="Calibri" w:cs="Calibri"/>
           <w:lang w:val="da-DK"/>
         </w:rPr>
-        <w:t>Github</w:t>
+        <w:t>API’et</w:t>
       </w:r>
       <w:proofErr w:type="spellEnd"/>
       <w:r>
@@ -4785,7 +5580,7 @@
           <w:rFonts w:ascii="Calibri" w:hAnsi="Calibri" w:cs="Calibri"/>
           <w:lang w:val="da-DK"/>
         </w:rPr>
-        <w:t xml:space="preserve"> har også for nyligt tilføjet en ny feature på deres service, der tilbyder TODO </w:t>
+        <w:t xml:space="preserve"> er </w:t>
       </w:r>
       <w:proofErr w:type="spellStart"/>
       <w:r>
@@ -4793,7 +5588,7 @@
           <w:rFonts w:ascii="Calibri" w:hAnsi="Calibri" w:cs="Calibri"/>
           <w:lang w:val="da-DK"/>
         </w:rPr>
-        <w:t>boards</w:t>
+        <w:t>hosted</w:t>
       </w:r>
       <w:proofErr w:type="spellEnd"/>
       <w:r>
@@ -4801,7 +5596,7 @@
           <w:rFonts w:ascii="Calibri" w:hAnsi="Calibri" w:cs="Calibri"/>
           <w:lang w:val="da-DK"/>
         </w:rPr>
-        <w:t xml:space="preserve"> og </w:t>
+        <w:t xml:space="preserve"> via Azure, da ITCN ikke understøtter hosting af ASP.NET API, hvorimod der er en masse resurser på hosting af et C# API i Microsoft Azure. Til sidst hostes hjemmesiden via </w:t>
       </w:r>
       <w:proofErr w:type="spellStart"/>
       <w:r>
@@ -4809,7 +5604,7 @@
           <w:rFonts w:ascii="Calibri" w:hAnsi="Calibri" w:cs="Calibri"/>
           <w:lang w:val="da-DK"/>
         </w:rPr>
-        <w:t>Roadmaps</w:t>
+        <w:t>Netlify</w:t>
       </w:r>
       <w:proofErr w:type="spellEnd"/>
       <w:r>
@@ -4817,7 +5612,21 @@
           <w:rFonts w:ascii="Calibri" w:hAnsi="Calibri" w:cs="Calibri"/>
           <w:lang w:val="da-DK"/>
         </w:rPr>
-        <w:t xml:space="preserve">. </w:t>
+        <w:t xml:space="preserve">, da ITCN ikke </w:t>
+      </w:r>
+      <w:r>
+        <w:rPr>
+          <w:rFonts w:ascii="Calibri" w:hAnsi="Calibri" w:cs="Calibri"/>
+          <w:lang w:val="da-DK"/>
+        </w:rPr>
+        <w:t>understøtter</w:t>
+      </w:r>
+      <w:r>
+        <w:rPr>
+          <w:rFonts w:ascii="Calibri" w:hAnsi="Calibri" w:cs="Calibri"/>
+          <w:lang w:val="da-DK"/>
+        </w:rPr>
+        <w:t xml:space="preserve"> Node.js hjemmesider (som React, Vue og Angular) og Azure ikke tilbyder gratis hosting af samme type service, hvorimod </w:t>
       </w:r>
       <w:proofErr w:type="spellStart"/>
       <w:r>
@@ -4825,7 +5634,7 @@
           <w:rFonts w:ascii="Calibri" w:hAnsi="Calibri" w:cs="Calibri"/>
           <w:lang w:val="da-DK"/>
         </w:rPr>
-        <w:t>Github’s</w:t>
+        <w:t>Netlify</w:t>
       </w:r>
       <w:proofErr w:type="spellEnd"/>
       <w:r>
@@ -4833,7 +5642,22 @@
           <w:rFonts w:ascii="Calibri" w:hAnsi="Calibri" w:cs="Calibri"/>
           <w:lang w:val="da-DK"/>
         </w:rPr>
-        <w:t xml:space="preserve"> ”Project” tab er gerne forbundet til et </w:t>
+        <w:t xml:space="preserve"> er 100% gratis, dog med fast hosting region sat i øst-USA.</w:t>
+      </w:r>
+    </w:p>
+    <w:p>
+      <w:pPr>
+        <w:rPr>
+          <w:rFonts w:ascii="Calibri" w:hAnsi="Calibri" w:cs="Calibri"/>
+          <w:lang w:val="da-DK"/>
+        </w:rPr>
+      </w:pPr>
+      <w:r>
+        <w:rPr>
+          <w:rFonts w:ascii="Calibri" w:hAnsi="Calibri" w:cs="Calibri"/>
+          <w:lang w:val="da-DK"/>
+        </w:rPr>
+        <w:t xml:space="preserve">Grundet hjemmesidens placering, har jeg derfor valgt også at hoste mit API i øst-USA, sådan at forbindelsen mellem hjemmesiden og </w:t>
       </w:r>
       <w:proofErr w:type="spellStart"/>
       <w:r>
@@ -4841,7 +5665,7 @@
           <w:rFonts w:ascii="Calibri" w:hAnsi="Calibri" w:cs="Calibri"/>
           <w:lang w:val="da-DK"/>
         </w:rPr>
-        <w:t>Github</w:t>
+        <w:t>API’et</w:t>
       </w:r>
       <w:proofErr w:type="spellEnd"/>
       <w:r>
@@ -4849,223 +5673,20 @@
           <w:rFonts w:ascii="Calibri" w:hAnsi="Calibri" w:cs="Calibri"/>
           <w:lang w:val="da-DK"/>
         </w:rPr>
-        <w:t xml:space="preserve"> </w:t>
-      </w:r>
-      <w:proofErr w:type="spellStart"/>
-      <w:r>
-        <w:rPr>
-          <w:rFonts w:ascii="Calibri" w:hAnsi="Calibri" w:cs="Calibri"/>
-          <w:lang w:val="da-DK"/>
-        </w:rPr>
-        <w:t>repository</w:t>
-      </w:r>
-      <w:proofErr w:type="spellEnd"/>
-      <w:r>
-        <w:rPr>
-          <w:rFonts w:ascii="Calibri" w:hAnsi="Calibri" w:cs="Calibri"/>
-          <w:lang w:val="da-DK"/>
-        </w:rPr>
-        <w:t xml:space="preserve"> og </w:t>
-      </w:r>
-      <w:proofErr w:type="spellStart"/>
-      <w:r>
-        <w:rPr>
-          <w:rFonts w:ascii="Calibri" w:hAnsi="Calibri" w:cs="Calibri"/>
-          <w:lang w:val="da-DK"/>
-        </w:rPr>
-        <w:t>repository’ets</w:t>
-      </w:r>
-      <w:proofErr w:type="spellEnd"/>
-      <w:r>
-        <w:rPr>
-          <w:rFonts w:ascii="Calibri" w:hAnsi="Calibri" w:cs="Calibri"/>
-          <w:lang w:val="da-DK"/>
-        </w:rPr>
-        <w:t xml:space="preserve"> ”issues”. Projektstyringssiden bruger </w:t>
-      </w:r>
-      <w:proofErr w:type="spellStart"/>
-      <w:r>
-        <w:rPr>
-          <w:rFonts w:ascii="Calibri" w:hAnsi="Calibri" w:cs="Calibri"/>
-          <w:lang w:val="da-DK"/>
-        </w:rPr>
-        <w:t>repository’ets</w:t>
-      </w:r>
-      <w:proofErr w:type="spellEnd"/>
-      <w:r>
-        <w:rPr>
-          <w:rFonts w:ascii="Calibri" w:hAnsi="Calibri" w:cs="Calibri"/>
-          <w:lang w:val="da-DK"/>
-        </w:rPr>
-        <w:t xml:space="preserve"> issues som opgaver, hvor man via TODO boardet kan tilføje sine egne kolonner, og man via </w:t>
-      </w:r>
-      <w:proofErr w:type="spellStart"/>
-      <w:r>
-        <w:rPr>
-          <w:rFonts w:ascii="Calibri" w:hAnsi="Calibri" w:cs="Calibri"/>
-          <w:lang w:val="da-DK"/>
-        </w:rPr>
-        <w:t>roadmappet</w:t>
-      </w:r>
-      <w:proofErr w:type="spellEnd"/>
-      <w:r>
-        <w:rPr>
-          <w:rFonts w:ascii="Calibri" w:hAnsi="Calibri" w:cs="Calibri"/>
-          <w:lang w:val="da-DK"/>
-        </w:rPr>
-        <w:t xml:space="preserve"> nemt kan flytte opgaverne rundt i en </w:t>
-      </w:r>
-      <w:proofErr w:type="spellStart"/>
-      <w:r>
-        <w:rPr>
-          <w:rFonts w:ascii="Calibri" w:hAnsi="Calibri" w:cs="Calibri"/>
-          <w:lang w:val="da-DK"/>
-        </w:rPr>
-        <w:t>kalenender</w:t>
-      </w:r>
-      <w:proofErr w:type="spellEnd"/>
-      <w:r>
-        <w:rPr>
-          <w:rFonts w:ascii="Calibri" w:hAnsi="Calibri" w:cs="Calibri"/>
-          <w:lang w:val="da-DK"/>
-        </w:rPr>
-        <w:t>.</w:t>
-      </w:r>
-    </w:p>
-    <w:p>
-      <w:pPr>
-        <w:rPr>
-          <w:rFonts w:ascii="Calibri" w:hAnsi="Calibri" w:cs="Calibri"/>
-          <w:lang w:val="da-DK"/>
-        </w:rPr>
-      </w:pPr>
-    </w:p>
-    <w:p>
-      <w:pPr>
-        <w:rPr>
-          <w:rFonts w:ascii="Calibri" w:hAnsi="Calibri" w:cs="Calibri"/>
-          <w:lang w:val="da-DK"/>
-        </w:rPr>
-      </w:pPr>
-      <w:r>
-        <w:rPr>
-          <w:rFonts w:ascii="Calibri" w:hAnsi="Calibri" w:cs="Calibri"/>
-          <w:lang w:val="da-DK"/>
-        </w:rPr>
-        <w:t xml:space="preserve">Jeg er glad for begge services, men har valgt at bruge </w:t>
-      </w:r>
-      <w:proofErr w:type="spellStart"/>
-      <w:r>
-        <w:rPr>
-          <w:rFonts w:ascii="Calibri" w:hAnsi="Calibri" w:cs="Calibri"/>
-          <w:lang w:val="da-DK"/>
-        </w:rPr>
-        <w:t>Github</w:t>
-      </w:r>
-      <w:proofErr w:type="spellEnd"/>
-      <w:r>
-        <w:rPr>
-          <w:rFonts w:ascii="Calibri" w:hAnsi="Calibri" w:cs="Calibri"/>
-          <w:lang w:val="da-DK"/>
-        </w:rPr>
-        <w:t xml:space="preserve">, da jeg synes deres projektside er nemmere at overskue end </w:t>
-      </w:r>
-      <w:proofErr w:type="spellStart"/>
-      <w:r>
-        <w:rPr>
-          <w:rFonts w:ascii="Calibri" w:hAnsi="Calibri" w:cs="Calibri"/>
-          <w:lang w:val="da-DK"/>
-        </w:rPr>
-        <w:t>Azure</w:t>
-      </w:r>
-      <w:proofErr w:type="spellEnd"/>
-      <w:r>
-        <w:rPr>
-          <w:rFonts w:ascii="Calibri" w:hAnsi="Calibri" w:cs="Calibri"/>
-          <w:lang w:val="da-DK"/>
-        </w:rPr>
-        <w:t xml:space="preserve"> </w:t>
-      </w:r>
-      <w:proofErr w:type="spellStart"/>
-      <w:r>
-        <w:rPr>
-          <w:rFonts w:ascii="Calibri" w:hAnsi="Calibri" w:cs="Calibri"/>
-          <w:lang w:val="da-DK"/>
-        </w:rPr>
-        <w:t>DevOps</w:t>
-      </w:r>
-      <w:proofErr w:type="spellEnd"/>
-      <w:r>
-        <w:rPr>
-          <w:rFonts w:ascii="Calibri" w:hAnsi="Calibri" w:cs="Calibri"/>
-          <w:lang w:val="da-DK"/>
-        </w:rPr>
-        <w:t xml:space="preserve">’ </w:t>
-      </w:r>
-      <w:proofErr w:type="spellStart"/>
-      <w:r>
-        <w:rPr>
-          <w:rFonts w:ascii="Calibri" w:hAnsi="Calibri" w:cs="Calibri"/>
-          <w:lang w:val="da-DK"/>
-        </w:rPr>
-        <w:t>Sprintsside</w:t>
-      </w:r>
-      <w:proofErr w:type="spellEnd"/>
-      <w:r>
-        <w:rPr>
-          <w:rFonts w:ascii="Calibri" w:hAnsi="Calibri" w:cs="Calibri"/>
-          <w:lang w:val="da-DK"/>
-        </w:rPr>
-        <w:t xml:space="preserve">. Derudover har jeg også de fleste af mine projekter på min </w:t>
-      </w:r>
-      <w:proofErr w:type="spellStart"/>
-      <w:r>
-        <w:rPr>
-          <w:rFonts w:ascii="Calibri" w:hAnsi="Calibri" w:cs="Calibri"/>
-          <w:lang w:val="da-DK"/>
-        </w:rPr>
-        <w:t>Github</w:t>
-      </w:r>
-      <w:proofErr w:type="spellEnd"/>
-      <w:r>
-        <w:rPr>
-          <w:rFonts w:ascii="Calibri" w:hAnsi="Calibri" w:cs="Calibri"/>
-          <w:lang w:val="da-DK"/>
-        </w:rPr>
-        <w:t xml:space="preserve"> konto i forvejen, hvor min </w:t>
-      </w:r>
-      <w:proofErr w:type="spellStart"/>
-      <w:r>
-        <w:rPr>
-          <w:rFonts w:ascii="Calibri" w:hAnsi="Calibri" w:cs="Calibri"/>
-          <w:lang w:val="da-DK"/>
-        </w:rPr>
-        <w:t>Azure</w:t>
-      </w:r>
-      <w:proofErr w:type="spellEnd"/>
-      <w:r>
-        <w:rPr>
-          <w:rFonts w:ascii="Calibri" w:hAnsi="Calibri" w:cs="Calibri"/>
-          <w:lang w:val="da-DK"/>
-        </w:rPr>
-        <w:t xml:space="preserve"> </w:t>
-      </w:r>
-      <w:proofErr w:type="spellStart"/>
-      <w:r>
-        <w:rPr>
-          <w:rFonts w:ascii="Calibri" w:hAnsi="Calibri" w:cs="Calibri"/>
-          <w:lang w:val="da-DK"/>
-        </w:rPr>
-        <w:t>DevOps</w:t>
-      </w:r>
-      <w:proofErr w:type="spellEnd"/>
-      <w:r>
-        <w:rPr>
-          <w:rFonts w:ascii="Calibri" w:hAnsi="Calibri" w:cs="Calibri"/>
-          <w:lang w:val="da-DK"/>
-        </w:rPr>
-        <w:t xml:space="preserve"> konto er tilknyttet min skolekonto, og jeg vil helst gerne beholde projektet efter uddannelsen.</w:t>
-      </w:r>
+        <w:t xml:space="preserve"> er hurtig, men forbindelsen mellem hjemmesiden og brugeren er langsom.</w:t>
+      </w:r>
+    </w:p>
+    <w:p>
+      <w:pPr>
+        <w:rPr>
+          <w:rFonts w:ascii="Calibri" w:eastAsiaTheme="majorEastAsia" w:hAnsi="Calibri" w:cs="Calibri"/>
+          <w:b/>
+          <w:sz w:val="56"/>
+          <w:szCs w:val="32"/>
+          <w:lang w:val="da-DK"/>
+        </w:rPr>
+      </w:pPr>
+      <w:bookmarkStart w:id="12" w:name="_Toc152240168"/>
       <w:r>
         <w:rPr>
           <w:rFonts w:ascii="Calibri" w:hAnsi="Calibri" w:cs="Calibri"/>
@@ -5076,561 +5697,499 @@
     </w:p>
     <w:p>
       <w:pPr>
-        <w:pStyle w:val="Heading2"/>
-        <w:rPr>
-          <w:rFonts w:ascii="Calibri" w:hAnsi="Calibri" w:cs="Calibri"/>
-          <w:lang w:val="da-DK"/>
-        </w:rPr>
-      </w:pPr>
-      <w:bookmarkStart w:id="11" w:name="_Toc152145975"/>
+        <w:pStyle w:val="Heading1"/>
+        <w:rPr>
+          <w:rFonts w:ascii="Calibri" w:hAnsi="Calibri" w:cs="Calibri"/>
+          <w:lang w:val="da-DK"/>
+        </w:rPr>
+      </w:pPr>
       <w:r>
         <w:rPr>
           <w:rFonts w:ascii="Calibri" w:hAnsi="Calibri" w:cs="Calibri"/>
           <w:lang w:val="da-DK"/>
         </w:rPr>
         <w:lastRenderedPageBreak/>
-        <w:t>Realiseret tidsplan</w:t>
-      </w:r>
-      <w:r>
-        <w:rPr>
-          <w:rFonts w:ascii="Calibri" w:hAnsi="Calibri" w:cs="Calibri"/>
-          <w:lang w:val="da-DK"/>
-        </w:rPr>
-        <w:t xml:space="preserve"> // TODO</w:t>
-      </w:r>
-      <w:bookmarkEnd w:id="11"/>
-    </w:p>
-    <w:p>
-      <w:pPr>
-        <w:rPr>
-          <w:rFonts w:ascii="Calibri" w:hAnsi="Calibri" w:cs="Calibri"/>
-          <w:lang w:val="da-DK"/>
-        </w:rPr>
-      </w:pPr>
-    </w:p>
-    <w:p>
-      <w:pPr>
-        <w:pStyle w:val="Heading1"/>
-        <w:rPr>
-          <w:rFonts w:ascii="Calibri" w:hAnsi="Calibri" w:cs="Calibri"/>
-          <w:lang w:val="da-DK"/>
-        </w:rPr>
-      </w:pPr>
-      <w:bookmarkStart w:id="12" w:name="_Toc152145976"/>
-      <w:r>
-        <w:rPr>
-          <w:rFonts w:ascii="Calibri" w:hAnsi="Calibri" w:cs="Calibri"/>
-          <w:lang w:val="da-DK"/>
-        </w:rPr>
-        <w:t>Konklusion</w:t>
-      </w:r>
-      <w:r>
-        <w:rPr>
-          <w:rFonts w:ascii="Calibri" w:hAnsi="Calibri" w:cs="Calibri"/>
-          <w:lang w:val="da-DK"/>
-        </w:rPr>
-        <w:t xml:space="preserve"> // TODO</w:t>
-      </w:r>
-      <w:bookmarkEnd w:id="12"/>
-    </w:p>
-    <w:p>
-      <w:pPr>
-        <w:rPr>
-          <w:rFonts w:ascii="Calibri" w:hAnsi="Calibri" w:cs="Calibri"/>
-          <w:lang w:val="da-DK"/>
-        </w:rPr>
-      </w:pPr>
-      <w:r>
-        <w:rPr>
-          <w:rFonts w:ascii="Calibri" w:hAnsi="Calibri" w:cs="Calibri"/>
-          <w:lang w:val="da-DK"/>
-        </w:rPr>
-        <w:t xml:space="preserve">Jeg er rimelig stolt over det færdige produkt. Det har været sjovt at arbejde med ift. brainstorm og opsættelse – især fordi problemet ligger så tæt, hvilket gør meget for motivationen. Jeg føler, at produktet, med noget mere tid og udvikling, kunne fungere godt til løsning af lægesekretærerne og </w:t>
-      </w:r>
-      <w:proofErr w:type="spellStart"/>
-      <w:r>
-        <w:rPr>
-          <w:rFonts w:ascii="Calibri" w:hAnsi="Calibri" w:cs="Calibri"/>
-          <w:lang w:val="da-DK"/>
-        </w:rPr>
-        <w:t>flexsygehustaxa</w:t>
-      </w:r>
-      <w:proofErr w:type="spellEnd"/>
-      <w:r>
-        <w:rPr>
-          <w:rFonts w:ascii="Calibri" w:hAnsi="Calibri" w:cs="Calibri"/>
-          <w:lang w:val="da-DK"/>
-        </w:rPr>
-        <w:t xml:space="preserve">-servicens problem med borgernes lange telefonkøer. </w:t>
-      </w:r>
-    </w:p>
-    <w:p>
-      <w:pPr>
-        <w:rPr>
-          <w:rFonts w:ascii="Calibri" w:hAnsi="Calibri" w:cs="Calibri"/>
-          <w:lang w:val="da-DK"/>
-        </w:rPr>
-      </w:pPr>
-    </w:p>
-    <w:p>
-      <w:pPr>
-        <w:rPr>
-          <w:rFonts w:ascii="Calibri" w:hAnsi="Calibri" w:cs="Calibri"/>
-          <w:lang w:val="da-DK"/>
-        </w:rPr>
-      </w:pPr>
-      <w:r>
-        <w:rPr>
-          <w:rFonts w:ascii="Calibri" w:hAnsi="Calibri" w:cs="Calibri"/>
-          <w:lang w:val="da-DK"/>
-        </w:rPr>
-        <w:t xml:space="preserve">// TODO: </w:t>
-      </w:r>
-      <w:proofErr w:type="spellStart"/>
-      <w:r>
-        <w:rPr>
-          <w:rFonts w:ascii="Calibri" w:hAnsi="Calibri" w:cs="Calibri"/>
-          <w:lang w:val="da-DK"/>
-        </w:rPr>
-        <w:t>Mention</w:t>
-      </w:r>
-      <w:proofErr w:type="spellEnd"/>
-      <w:r>
-        <w:rPr>
-          <w:rFonts w:ascii="Calibri" w:hAnsi="Calibri" w:cs="Calibri"/>
-          <w:lang w:val="da-DK"/>
-        </w:rPr>
-        <w:t xml:space="preserve"> test </w:t>
-      </w:r>
-      <w:proofErr w:type="spellStart"/>
-      <w:r>
-        <w:rPr>
-          <w:rFonts w:ascii="Calibri" w:hAnsi="Calibri" w:cs="Calibri"/>
-          <w:lang w:val="da-DK"/>
-        </w:rPr>
-        <w:t>results</w:t>
-      </w:r>
-      <w:proofErr w:type="spellEnd"/>
-      <w:r>
-        <w:rPr>
-          <w:rFonts w:ascii="Calibri" w:hAnsi="Calibri" w:cs="Calibri"/>
-          <w:lang w:val="da-DK"/>
-        </w:rPr>
-        <w:t>?</w:t>
-      </w:r>
-    </w:p>
-    <w:p>
-      <w:pPr>
-        <w:pStyle w:val="Heading2"/>
-        <w:rPr>
-          <w:rFonts w:ascii="Calibri" w:hAnsi="Calibri" w:cs="Calibri"/>
-          <w:lang w:val="da-DK"/>
-        </w:rPr>
-      </w:pPr>
-    </w:p>
-    <w:p>
-      <w:pPr>
-        <w:pStyle w:val="Heading2"/>
-        <w:rPr>
-          <w:rFonts w:ascii="Calibri" w:hAnsi="Calibri" w:cs="Calibri"/>
-          <w:lang w:val="da-DK"/>
-        </w:rPr>
-      </w:pPr>
-      <w:bookmarkStart w:id="13" w:name="_Toc152145977"/>
-      <w:r>
-        <w:rPr>
-          <w:rFonts w:ascii="Calibri" w:hAnsi="Calibri" w:cs="Calibri"/>
-          <w:lang w:val="da-DK"/>
-        </w:rPr>
-        <w:t>Diskussion</w:t>
-      </w:r>
-      <w:bookmarkEnd w:id="13"/>
-    </w:p>
-    <w:p>
-      <w:pPr>
-        <w:rPr>
-          <w:rFonts w:ascii="Calibri" w:hAnsi="Calibri" w:cs="Calibri"/>
-          <w:lang w:val="da-DK"/>
-        </w:rPr>
-      </w:pPr>
-      <w:r>
-        <w:rPr>
-          <w:rFonts w:ascii="Calibri" w:hAnsi="Calibri" w:cs="Calibri"/>
-          <w:lang w:val="da-DK"/>
-        </w:rPr>
-        <w:t>Jeg synes produktet er blevet rigtigt godt til min egen standard. Havde jeg haft noget mere tid, ville jeg have kikket mere på sikkerhed og evt. tilbyde Google Maps, så borgerne bl.a. kan finde deres adresse via kort. Derudover ville selve oprettelsesformularen på loginsiden fjernes, da den kun eksisterer grundet prototype/demo situation. Der mangler også en side til at administrere alle administratorer, hvor man evt. kunne overveje en ny rolle specielt til lægesekretærerne, i stedet for at give dem fuld administrator.</w:t>
-      </w:r>
-    </w:p>
-    <w:p>
-      <w:pPr>
-        <w:rPr>
-          <w:rFonts w:ascii="Calibri" w:hAnsi="Calibri" w:cs="Calibri"/>
-          <w:lang w:val="da-DK"/>
-        </w:rPr>
-      </w:pPr>
-    </w:p>
-    <w:p>
-      <w:pPr>
-        <w:rPr>
-          <w:rFonts w:ascii="Calibri" w:hAnsi="Calibri" w:cs="Calibri"/>
-          <w:lang w:val="da-DK"/>
-        </w:rPr>
-      </w:pPr>
-      <w:r>
-        <w:rPr>
-          <w:rFonts w:ascii="Calibri" w:hAnsi="Calibri" w:cs="Calibri"/>
-          <w:lang w:val="da-DK"/>
-        </w:rPr>
-        <w:t>I forhold til teknologivalg, kunne jeg nok have overvejet at blive i samme sprog – enten lave et projekt i fuld C# og bl.a. have en Blazor hjemmeside, eller gå fuld TypeScript og have en Express backend.</w:t>
-      </w:r>
-      <w:r>
-        <w:rPr>
-          <w:rFonts w:ascii="Calibri" w:hAnsi="Calibri" w:cs="Calibri"/>
-          <w:lang w:val="da-DK"/>
-        </w:rPr>
-        <w:t xml:space="preserve"> Det blev lidt rodet at arbejde med 2 forskellige sprog – især fordi jeg skulle skrive hele mit Common lag om i TypeScript, for at kunne fortolke mit JSON data fra </w:t>
-      </w:r>
-      <w:proofErr w:type="spellStart"/>
-      <w:r>
-        <w:rPr>
-          <w:rFonts w:ascii="Calibri" w:hAnsi="Calibri" w:cs="Calibri"/>
-          <w:lang w:val="da-DK"/>
-        </w:rPr>
-        <w:t>API’et</w:t>
-      </w:r>
-      <w:proofErr w:type="spellEnd"/>
-      <w:r>
-        <w:rPr>
-          <w:rFonts w:ascii="Calibri" w:hAnsi="Calibri" w:cs="Calibri"/>
-          <w:lang w:val="da-DK"/>
-        </w:rPr>
-        <w:t xml:space="preserve"> korrekt.</w:t>
-      </w:r>
-    </w:p>
-    <w:p>
-      <w:pPr>
-        <w:rPr>
-          <w:rFonts w:ascii="Calibri" w:hAnsi="Calibri" w:cs="Calibri"/>
-          <w:lang w:val="da-DK"/>
-        </w:rPr>
-      </w:pPr>
-    </w:p>
-    <w:p>
-      <w:pPr>
-        <w:rPr>
-          <w:rFonts w:ascii="Calibri" w:hAnsi="Calibri" w:cs="Calibri"/>
-          <w:lang w:val="da-DK"/>
-        </w:rPr>
-      </w:pPr>
-      <w:r>
-        <w:rPr>
-          <w:rFonts w:ascii="Calibri" w:hAnsi="Calibri" w:cs="Calibri"/>
-          <w:lang w:val="da-DK"/>
-        </w:rPr>
-        <w:t xml:space="preserve">Projektet har hjulpet mig i både at tidsbegrænse mit arbejde og arbejde med test personer. Tidsplanlægning vil selvfølgelig altid være et skud i tågen, men jeg føler, at jeg er blevet bedre til at planlægge mine projekter og mine arbejdsopgaver. I forhold til samarbejde med testpersoner, ville jeg have ønsket, at jeg kunne overvåge deres testproces fysisk, som man selvfølgelig normalt ville gøre. Dog grundet geografi og offentligt transporttid, havde jeg ikke mulighed for dette, hvilket jeg synes er en skam, for det kunne helt sikkert have været en bedre oplevelse for alle, hvis jeg var </w:t>
-      </w:r>
-      <w:proofErr w:type="gramStart"/>
-      <w:r>
-        <w:rPr>
-          <w:rFonts w:ascii="Calibri" w:hAnsi="Calibri" w:cs="Calibri"/>
-          <w:lang w:val="da-DK"/>
-        </w:rPr>
-        <w:t>tilstede</w:t>
-      </w:r>
-      <w:proofErr w:type="gramEnd"/>
-      <w:r>
-        <w:rPr>
-          <w:rFonts w:ascii="Calibri" w:hAnsi="Calibri" w:cs="Calibri"/>
-          <w:lang w:val="da-DK"/>
-        </w:rPr>
-        <w:t xml:space="preserve"> og overvågede testprocessen.</w:t>
-      </w:r>
-      <w:r>
-        <w:rPr>
-          <w:rFonts w:ascii="Calibri" w:hAnsi="Calibri" w:cs="Calibri"/>
-          <w:lang w:val="da-DK"/>
-        </w:rPr>
-        <w:tab/>
-      </w:r>
-      <w:r>
-        <w:rPr>
-          <w:rFonts w:ascii="Calibri" w:hAnsi="Calibri" w:cs="Calibri"/>
-          <w:lang w:val="da-DK"/>
-        </w:rPr>
-        <w:br w:type="page"/>
-      </w:r>
-    </w:p>
-    <w:p>
-      <w:pPr>
-        <w:rPr>
-          <w:rFonts w:ascii="Calibri" w:hAnsi="Calibri" w:cs="Calibri"/>
-          <w:lang w:val="da-DK"/>
-        </w:rPr>
-      </w:pPr>
-    </w:p>
-    <w:p>
-      <w:pPr>
-        <w:pStyle w:val="Heading1"/>
-        <w:rPr>
-          <w:rFonts w:ascii="Calibri" w:hAnsi="Calibri" w:cs="Calibri"/>
-          <w:lang w:val="da-DK"/>
-        </w:rPr>
-      </w:pPr>
-      <w:bookmarkStart w:id="14" w:name="_Toc152145978"/>
-      <w:r>
-        <w:rPr>
-          <w:rFonts w:ascii="Calibri" w:hAnsi="Calibri" w:cs="Calibri"/>
-          <w:lang w:val="da-DK"/>
-        </w:rPr>
-        <w:t>Bilag</w:t>
-      </w:r>
-      <w:r>
-        <w:rPr>
-          <w:rFonts w:ascii="Calibri" w:hAnsi="Calibri" w:cs="Calibri"/>
-          <w:lang w:val="da-DK"/>
-        </w:rPr>
-        <w:t xml:space="preserve"> // TODO</w:t>
-      </w:r>
-      <w:bookmarkEnd w:id="14"/>
-    </w:p>
-    <w:p>
-      <w:pPr>
-        <w:pStyle w:val="TableofFigures"/>
-        <w:tabs>
-          <w:tab w:val="right" w:leader="dot" w:pos="10790"/>
-        </w:tabs>
-        <w:rPr>
-          <w:rFonts w:ascii="Calibri" w:eastAsiaTheme="minorEastAsia" w:hAnsi="Calibri" w:cs="Calibri"/>
+        <w:t>Design</w:t>
+      </w:r>
+    </w:p>
+    <w:p>
+      <w:pPr>
+        <w:rPr>
+          <w:rFonts w:ascii="Calibri" w:hAnsi="Calibri" w:cs="Calibri"/>
+          <w:lang w:val="da-DK"/>
+        </w:rPr>
+      </w:pPr>
+      <w:r>
+        <w:rPr>
+          <w:rFonts w:ascii="Calibri" w:hAnsi="Calibri" w:cs="Calibri"/>
+          <w:lang w:val="da-DK"/>
+        </w:rPr>
+        <w:t>Som tidligere</w:t>
+      </w:r>
+      <w:r>
+        <w:rPr>
+          <w:rFonts w:ascii="Calibri" w:hAnsi="Calibri" w:cs="Calibri"/>
+          <w:lang w:val="da-DK"/>
+        </w:rPr>
+        <w:t xml:space="preserve"> nævnt bruger jeg Figma til at designe min hjemmeside. Figma er komponentbaseret ligesom React frameworket, som jeg bruger til udvikling af den reelle hjemmeside. </w:t>
+      </w:r>
+    </w:p>
+    <w:p>
+      <w:pPr>
+        <w:rPr>
+          <w:rFonts w:ascii="Calibri" w:hAnsi="Calibri" w:cs="Calibri"/>
+          <w:lang w:val="da-DK"/>
+        </w:rPr>
+      </w:pPr>
+      <w:r>
+        <w:rPr>
+          <w:rFonts w:ascii="Calibri" w:hAnsi="Calibri" w:cs="Calibri"/>
+          <w:lang w:val="da-DK"/>
+        </w:rPr>
+        <w:t xml:space="preserve">Her har jeg delt mit Figma projekt op i 2 dele: Selve hjemmesidedesignet og alle dens gentagende komponenter samt variationer. </w:t>
+      </w:r>
+    </w:p>
+    <w:p>
+      <w:pPr>
+        <w:rPr>
+          <w:rFonts w:ascii="Calibri" w:hAnsi="Calibri" w:cs="Calibri"/>
+          <w:lang w:val="da-DK"/>
+        </w:rPr>
+      </w:pPr>
+    </w:p>
+    <w:p>
+      <w:pPr>
+        <w:rPr>
+          <w:rFonts w:ascii="Calibri" w:hAnsi="Calibri" w:cs="Calibri"/>
+          <w:lang w:val="da-DK"/>
+        </w:rPr>
+      </w:pPr>
+      <w:r>
+        <w:rPr>
+          <w:rFonts w:ascii="Calibri" w:hAnsi="Calibri" w:cs="Calibri"/>
+          <w:lang w:val="da-DK"/>
+        </w:rPr>
+        <w:t>Her vises det originale design til hjemmesiden</w:t>
+      </w:r>
+      <w:r>
+        <w:rPr>
+          <w:rFonts w:ascii="Calibri" w:hAnsi="Calibri" w:cs="Calibri"/>
+          <w:lang w:val="da-DK"/>
+        </w:rPr>
+        <w:t>, da den er mere relevant af de 2 dele.</w:t>
+      </w:r>
+    </w:p>
+    <w:p>
+      <w:pPr>
+        <w:rPr>
+          <w:rFonts w:ascii="Calibri" w:hAnsi="Calibri" w:cs="Calibri"/>
+          <w:lang w:val="da-DK"/>
+        </w:rPr>
+      </w:pPr>
+    </w:p>
+    <w:p>
+      <w:pPr>
+        <w:rPr>
+          <w:rFonts w:ascii="Calibri" w:hAnsi="Calibri" w:cs="Calibri"/>
+          <w:lang w:val="da-DK"/>
+        </w:rPr>
+      </w:pPr>
+      <w:r>
+        <w:rPr>
           <w:noProof/>
-          <w:kern w:val="2"/>
-          <w:sz w:val="22"/>
-          <w:szCs w:val="22"/>
-          <w:lang w:val="da-DK" w:eastAsia="en-GB"/>
-          <w14:ligatures w14:val="standardContextual"/>
-        </w:rPr>
-      </w:pPr>
-      <w:r>
-        <w:rPr>
-          <w:rFonts w:ascii="Calibri" w:hAnsi="Calibri" w:cs="Calibri"/>
-          <w:lang w:val="da-DK"/>
-        </w:rPr>
-        <w:fldChar w:fldCharType="begin"/>
-      </w:r>
-      <w:r>
-        <w:rPr>
-          <w:rFonts w:ascii="Calibri" w:hAnsi="Calibri" w:cs="Calibri"/>
-          <w:lang w:val="da-DK"/>
-        </w:rPr>
-        <w:instrText xml:space="preserve"> TOC \h \z \c "Figur" </w:instrText>
-      </w:r>
-      <w:r>
-        <w:rPr>
-          <w:rFonts w:ascii="Calibri" w:hAnsi="Calibri" w:cs="Calibri"/>
-          <w:lang w:val="da-DK"/>
-        </w:rPr>
-        <w:fldChar w:fldCharType="separate"/>
-      </w:r>
-      <w:hyperlink w:anchor="_Toc150432394" w:history="1">
+        </w:rPr>
+        <w:drawing>
+          <wp:inline distT="0" distB="0" distL="0" distR="0" wp14:anchorId="7A998591" wp14:editId="03B9F84E">
+            <wp:extent cx="6858000" cy="4984750"/>
+            <wp:effectExtent l="0" t="0" r="0" b="6350"/>
+            <wp:docPr id="282456501" name="Picture 1" descr="A screenshot of a computer&#10;&#10;Description automatically generated"/>
+            <wp:cNvGraphicFramePr>
+              <a:graphicFrameLocks xmlns:a="http://schemas.openxmlformats.org/drawingml/2006/main" noChangeAspect="1"/>
+            </wp:cNvGraphicFramePr>
+            <a:graphic xmlns:a="http://schemas.openxmlformats.org/drawingml/2006/main">
+              <a:graphicData uri="http://schemas.openxmlformats.org/drawingml/2006/picture">
+                <pic:pic xmlns:pic="http://schemas.openxmlformats.org/drawingml/2006/picture">
+                  <pic:nvPicPr>
+                    <pic:cNvPr id="282456501" name="Picture 1" descr="A screenshot of a computer&#10;&#10;Description automatically generated"/>
+                    <pic:cNvPicPr/>
+                  </pic:nvPicPr>
+                  <pic:blipFill>
+                    <a:blip r:embed="rId20"/>
+                    <a:stretch>
+                      <a:fillRect/>
+                    </a:stretch>
+                  </pic:blipFill>
+                  <pic:spPr>
+                    <a:xfrm>
+                      <a:off x="0" y="0"/>
+                      <a:ext cx="6858000" cy="4984750"/>
+                    </a:xfrm>
+                    <a:prstGeom prst="rect">
+                      <a:avLst/>
+                    </a:prstGeom>
+                  </pic:spPr>
+                </pic:pic>
+              </a:graphicData>
+            </a:graphic>
+          </wp:inline>
+        </w:drawing>
+      </w:r>
+    </w:p>
+    <w:p>
+      <w:pPr>
+        <w:rPr>
+          <w:rFonts w:ascii="Calibri" w:hAnsi="Calibri" w:cs="Calibri"/>
+          <w:lang w:val="da-DK"/>
+        </w:rPr>
+      </w:pPr>
+    </w:p>
+    <w:p>
+      <w:pPr>
+        <w:rPr>
+          <w:rFonts w:ascii="Calibri" w:hAnsi="Calibri" w:cs="Calibri"/>
+          <w:lang w:val="da-DK"/>
+        </w:rPr>
+      </w:pPr>
+      <w:r>
+        <w:rPr>
+          <w:rFonts w:ascii="Calibri" w:hAnsi="Calibri" w:cs="Calibri"/>
+          <w:lang w:val="da-DK"/>
+        </w:rPr>
+        <w:t xml:space="preserve">Alle design-relaterede komponenter og elementer kan findes under mine </w:t>
+      </w:r>
+      <w:hyperlink r:id="rId21" w:history="1">
         <w:r>
           <w:rPr>
             <w:rStyle w:val="Hyperlink"/>
             <w:rFonts w:ascii="Calibri" w:hAnsi="Calibri" w:cs="Calibri"/>
-            <w:noProof/>
             <w:lang w:val="da-DK"/>
           </w:rPr>
-          <w:t>Figur 1 Placeholder billede</w:t>
+          <w:t xml:space="preserve">resurser mappe på </w:t>
         </w:r>
-        <w:r>
-          <w:rPr>
-            <w:rFonts w:ascii="Calibri" w:hAnsi="Calibri" w:cs="Calibri"/>
-            <w:noProof/>
-            <w:webHidden/>
-            <w:lang w:val="da-DK"/>
-          </w:rPr>
-          <w:tab/>
-        </w:r>
-        <w:r>
-          <w:rPr>
-            <w:rFonts w:ascii="Calibri" w:hAnsi="Calibri" w:cs="Calibri"/>
-            <w:noProof/>
-            <w:webHidden/>
-            <w:lang w:val="da-DK"/>
-          </w:rPr>
-          <w:fldChar w:fldCharType="begin"/>
-        </w:r>
-        <w:r>
-          <w:rPr>
-            <w:rFonts w:ascii="Calibri" w:hAnsi="Calibri" w:cs="Calibri"/>
-            <w:noProof/>
-            <w:webHidden/>
-            <w:lang w:val="da-DK"/>
-          </w:rPr>
-          <w:instrText xml:space="preserve"> PAGEREF _Toc150432394 \h </w:instrText>
-        </w:r>
-        <w:r>
-          <w:rPr>
-            <w:rFonts w:ascii="Calibri" w:hAnsi="Calibri" w:cs="Calibri"/>
-            <w:noProof/>
-            <w:webHidden/>
-            <w:lang w:val="da-DK"/>
-          </w:rPr>
-        </w:r>
-        <w:r>
-          <w:rPr>
-            <w:rFonts w:ascii="Calibri" w:hAnsi="Calibri" w:cs="Calibri"/>
-            <w:noProof/>
-            <w:webHidden/>
-            <w:lang w:val="da-DK"/>
-          </w:rPr>
-          <w:fldChar w:fldCharType="separate"/>
-        </w:r>
-        <w:r>
-          <w:rPr>
-            <w:rFonts w:ascii="Calibri" w:hAnsi="Calibri" w:cs="Calibri"/>
-            <w:noProof/>
-            <w:webHidden/>
-            <w:lang w:val="da-DK"/>
-          </w:rPr>
-          <w:t>4</w:t>
-        </w:r>
-        <w:r>
-          <w:rPr>
-            <w:rFonts w:ascii="Calibri" w:hAnsi="Calibri" w:cs="Calibri"/>
-            <w:noProof/>
-            <w:webHidden/>
-            <w:lang w:val="da-DK"/>
-          </w:rPr>
-          <w:fldChar w:fldCharType="end"/>
-        </w:r>
-      </w:hyperlink>
-    </w:p>
-    <w:p>
-      <w:pPr>
-        <w:pStyle w:val="TableofFigures"/>
-        <w:tabs>
-          <w:tab w:val="right" w:leader="dot" w:pos="10790"/>
-        </w:tabs>
-        <w:rPr>
-          <w:rFonts w:ascii="Calibri" w:eastAsiaTheme="minorEastAsia" w:hAnsi="Calibri" w:cs="Calibri"/>
-          <w:noProof/>
-          <w:kern w:val="2"/>
-          <w:sz w:val="22"/>
-          <w:szCs w:val="22"/>
-          <w:lang w:val="da-DK" w:eastAsia="en-GB"/>
-          <w14:ligatures w14:val="standardContextual"/>
-        </w:rPr>
-      </w:pPr>
-      <w:hyperlink r:id="rId19" w:anchor="_Toc150432395" w:history="1">
         <w:r>
           <w:rPr>
             <w:rStyle w:val="Hyperlink"/>
             <w:rFonts w:ascii="Calibri" w:hAnsi="Calibri" w:cs="Calibri"/>
-            <w:noProof/>
             <w:lang w:val="da-DK"/>
           </w:rPr>
-          <w:t>Figur 2 Biag A: Estimeret Tidsplan</w:t>
-        </w:r>
-        <w:r>
-          <w:rPr>
-            <w:rFonts w:ascii="Calibri" w:hAnsi="Calibri" w:cs="Calibri"/>
-            <w:noProof/>
-            <w:webHidden/>
-            <w:lang w:val="da-DK"/>
-          </w:rPr>
-          <w:tab/>
-        </w:r>
-        <w:r>
-          <w:rPr>
-            <w:rFonts w:ascii="Calibri" w:hAnsi="Calibri" w:cs="Calibri"/>
-            <w:noProof/>
-            <w:webHidden/>
-            <w:lang w:val="da-DK"/>
-          </w:rPr>
-          <w:fldChar w:fldCharType="begin"/>
-        </w:r>
-        <w:r>
-          <w:rPr>
-            <w:rFonts w:ascii="Calibri" w:hAnsi="Calibri" w:cs="Calibri"/>
-            <w:noProof/>
-            <w:webHidden/>
-            <w:lang w:val="da-DK"/>
-          </w:rPr>
-          <w:instrText xml:space="preserve"> PAGEREF _Toc150432395 \h </w:instrText>
-        </w:r>
-        <w:r>
-          <w:rPr>
-            <w:rFonts w:ascii="Calibri" w:hAnsi="Calibri" w:cs="Calibri"/>
-            <w:noProof/>
-            <w:webHidden/>
-            <w:lang w:val="da-DK"/>
-          </w:rPr>
-        </w:r>
-        <w:r>
-          <w:rPr>
-            <w:rFonts w:ascii="Calibri" w:hAnsi="Calibri" w:cs="Calibri"/>
-            <w:noProof/>
-            <w:webHidden/>
-            <w:lang w:val="da-DK"/>
-          </w:rPr>
-          <w:fldChar w:fldCharType="separate"/>
-        </w:r>
-        <w:r>
-          <w:rPr>
-            <w:rFonts w:ascii="Calibri" w:hAnsi="Calibri" w:cs="Calibri"/>
-            <w:noProof/>
-            <w:webHidden/>
-            <w:lang w:val="da-DK"/>
-          </w:rPr>
-          <w:t>7</w:t>
-        </w:r>
-        <w:r>
-          <w:rPr>
-            <w:rFonts w:ascii="Calibri" w:hAnsi="Calibri" w:cs="Calibri"/>
-            <w:noProof/>
-            <w:webHidden/>
-            <w:lang w:val="da-DK"/>
-          </w:rPr>
-          <w:fldChar w:fldCharType="end"/>
+          <w:t>GitHub</w:t>
         </w:r>
       </w:hyperlink>
-    </w:p>
-    <w:p>
-      <w:pPr>
-        <w:rPr>
-          <w:rFonts w:ascii="Calibri" w:hAnsi="Calibri" w:cs="Calibri"/>
-          <w:noProof/>
-          <w:lang w:val="da-DK" w:eastAsia="da-DK"/>
-        </w:rPr>
-      </w:pPr>
-      <w:r>
-        <w:rPr>
-          <w:rFonts w:ascii="Calibri" w:hAnsi="Calibri" w:cs="Calibri"/>
-          <w:lang w:val="da-DK"/>
-        </w:rPr>
-        <w:fldChar w:fldCharType="end"/>
-      </w:r>
-      <w:r>
-        <w:rPr>
-          <w:rFonts w:ascii="Calibri" w:hAnsi="Calibri" w:cs="Calibri"/>
-          <w:noProof/>
-          <w:lang w:val="da-DK" w:eastAsia="da-DK"/>
+      <w:r>
+        <w:rPr>
+          <w:rFonts w:ascii="Calibri" w:hAnsi="Calibri" w:cs="Calibri"/>
+          <w:lang w:val="da-DK"/>
+        </w:rPr>
+        <w:t>.</w:t>
+      </w:r>
+    </w:p>
+    <w:p>
+      <w:pPr>
+        <w:rPr>
+          <w:rFonts w:ascii="Calibri" w:eastAsiaTheme="majorEastAsia" w:hAnsi="Calibri" w:cs="Calibri"/>
+          <w:b/>
+          <w:sz w:val="56"/>
+          <w:szCs w:val="32"/>
+          <w:lang w:val="da-DK"/>
+        </w:rPr>
+      </w:pPr>
+      <w:r>
+        <w:rPr>
+          <w:rFonts w:ascii="Calibri" w:hAnsi="Calibri" w:cs="Calibri"/>
+          <w:lang w:val="da-DK"/>
+        </w:rPr>
+        <w:br w:type="page"/>
+      </w:r>
+    </w:p>
+    <w:p>
+      <w:pPr>
+        <w:pStyle w:val="Heading1"/>
+        <w:rPr>
+          <w:rFonts w:ascii="Calibri" w:hAnsi="Calibri" w:cs="Calibri"/>
+          <w:lang w:val="da-DK"/>
+        </w:rPr>
+      </w:pPr>
+      <w:r>
+        <w:rPr>
+          <w:rFonts w:ascii="Calibri" w:hAnsi="Calibri" w:cs="Calibri"/>
+          <w:lang w:val="da-DK"/>
+        </w:rPr>
+        <w:lastRenderedPageBreak/>
+        <w:t>Konklusion</w:t>
+      </w:r>
+      <w:bookmarkEnd w:id="12"/>
+    </w:p>
+    <w:p>
+      <w:pPr>
+        <w:rPr>
+          <w:rFonts w:ascii="Calibri" w:hAnsi="Calibri" w:cs="Calibri"/>
+          <w:lang w:val="da-DK"/>
+        </w:rPr>
+      </w:pPr>
+      <w:r>
+        <w:rPr>
+          <w:rFonts w:ascii="Calibri" w:hAnsi="Calibri" w:cs="Calibri"/>
+          <w:lang w:val="da-DK"/>
+        </w:rPr>
+        <w:t>Jeg er rimelig stolt over det færdige produkt</w:t>
+      </w:r>
+      <w:r>
+        <w:rPr>
+          <w:rFonts w:ascii="Calibri" w:hAnsi="Calibri" w:cs="Calibri"/>
+          <w:lang w:val="da-DK"/>
+        </w:rPr>
+        <w:t xml:space="preserve">, og </w:t>
+      </w:r>
+      <w:r>
+        <w:rPr>
+          <w:rFonts w:ascii="Calibri" w:hAnsi="Calibri" w:cs="Calibri"/>
+          <w:lang w:val="da-DK"/>
+        </w:rPr>
+        <w:t>føler at produktet med noget mere tid og udvikling, kunne fungere godt til løsning af lægesekretærerne</w:t>
+      </w:r>
+      <w:r>
+        <w:rPr>
+          <w:rFonts w:ascii="Calibri" w:hAnsi="Calibri" w:cs="Calibri"/>
+          <w:lang w:val="da-DK"/>
+        </w:rPr>
+        <w:t>, borgerne</w:t>
+      </w:r>
+      <w:r>
+        <w:rPr>
+          <w:rFonts w:ascii="Calibri" w:hAnsi="Calibri" w:cs="Calibri"/>
+          <w:lang w:val="da-DK"/>
+        </w:rPr>
+        <w:t xml:space="preserve"> og</w:t>
+      </w:r>
+      <w:r>
+        <w:rPr>
+          <w:rFonts w:ascii="Calibri" w:hAnsi="Calibri" w:cs="Calibri"/>
+          <w:lang w:val="da-DK"/>
+        </w:rPr>
+        <w:t xml:space="preserve"> især</w:t>
+      </w:r>
+      <w:r>
+        <w:rPr>
+          <w:rFonts w:ascii="Calibri" w:hAnsi="Calibri" w:cs="Calibri"/>
+          <w:lang w:val="da-DK"/>
         </w:rPr>
         <w:t xml:space="preserve"> </w:t>
       </w:r>
-    </w:p>
-    <w:p>
-      <w:pPr>
-        <w:rPr>
-          <w:rFonts w:ascii="Calibri" w:hAnsi="Calibri" w:cs="Calibri"/>
-          <w:noProof/>
-          <w:lang w:val="da-DK" w:eastAsia="da-DK"/>
-        </w:rPr>
-      </w:pPr>
-      <w:r>
-        <w:rPr>
-          <w:rFonts w:ascii="Calibri" w:hAnsi="Calibri" w:cs="Calibri"/>
-          <w:noProof/>
-          <w:lang w:val="da-DK" w:eastAsia="da-DK"/>
+      <w:proofErr w:type="spellStart"/>
+      <w:r>
+        <w:rPr>
+          <w:rFonts w:ascii="Calibri" w:hAnsi="Calibri" w:cs="Calibri"/>
+          <w:lang w:val="da-DK"/>
+        </w:rPr>
+        <w:t>flexsygehustaxa</w:t>
+      </w:r>
+      <w:proofErr w:type="spellEnd"/>
+      <w:r>
+        <w:rPr>
+          <w:rFonts w:ascii="Calibri" w:hAnsi="Calibri" w:cs="Calibri"/>
+          <w:lang w:val="da-DK"/>
+        </w:rPr>
+        <w:t xml:space="preserve">-servicens problem med borgernes lange telefonkøer. </w:t>
+      </w:r>
+    </w:p>
+    <w:p>
+      <w:pPr>
+        <w:rPr>
+          <w:rFonts w:ascii="Calibri" w:hAnsi="Calibri" w:cs="Calibri"/>
+          <w:lang w:val="da-DK"/>
+        </w:rPr>
+      </w:pPr>
+    </w:p>
+    <w:p>
+      <w:pPr>
+        <w:rPr>
+          <w:rFonts w:ascii="Calibri" w:hAnsi="Calibri" w:cs="Calibri"/>
+          <w:lang w:val="da-DK"/>
+        </w:rPr>
+      </w:pPr>
+      <w:r>
+        <w:rPr>
+          <w:rFonts w:ascii="Calibri" w:hAnsi="Calibri" w:cs="Calibri"/>
+          <w:lang w:val="da-DK"/>
+        </w:rPr>
+        <w:t>Mine testpersoner synes alle, at produktet fungerede godt som prototype, og ville elske at have produktet som reel løsning.</w:t>
+      </w:r>
+    </w:p>
+    <w:p>
+      <w:pPr>
+        <w:pStyle w:val="Heading2"/>
+        <w:rPr>
+          <w:rFonts w:ascii="Calibri" w:hAnsi="Calibri" w:cs="Calibri"/>
+          <w:lang w:val="da-DK"/>
+        </w:rPr>
+      </w:pPr>
+    </w:p>
+    <w:p>
+      <w:pPr>
+        <w:pStyle w:val="Heading2"/>
+        <w:rPr>
+          <w:rFonts w:ascii="Calibri" w:hAnsi="Calibri" w:cs="Calibri"/>
+          <w:lang w:val="da-DK"/>
+        </w:rPr>
+      </w:pPr>
+      <w:bookmarkStart w:id="13" w:name="_Toc152240169"/>
+      <w:r>
+        <w:rPr>
+          <w:rFonts w:ascii="Calibri" w:hAnsi="Calibri" w:cs="Calibri"/>
+          <w:lang w:val="da-DK"/>
+        </w:rPr>
+        <w:t>Diskussion</w:t>
+      </w:r>
+      <w:bookmarkEnd w:id="13"/>
+    </w:p>
+    <w:p>
+      <w:pPr>
+        <w:rPr>
+          <w:rFonts w:ascii="Calibri" w:hAnsi="Calibri" w:cs="Calibri"/>
+          <w:lang w:val="da-DK"/>
+        </w:rPr>
+      </w:pPr>
+      <w:r>
+        <w:rPr>
+          <w:rFonts w:ascii="Calibri" w:hAnsi="Calibri" w:cs="Calibri"/>
+          <w:lang w:val="da-DK"/>
+        </w:rPr>
+        <w:t>Jeg synes produktet er blevet rigtigt godt til min egen standard. Havde jeg haft noget mere tid, ville jeg have kikket mere på sikkerhed og evt. tilbyde Google Maps, så borgerne bl.a. kan finde deres adresse via kort. Derudover ville selve oprettelsesformularen på loginsiden fjernes, da den kun eksisterer grundet prototype/demo situation. Der mangler også en side til at administrere alle administratorer, hvor man evt. kunne overveje en ny rolle specielt til lægesekretærerne, i stedet for at give dem fuld administrator.</w:t>
+      </w:r>
+    </w:p>
+    <w:p>
+      <w:pPr>
+        <w:rPr>
+          <w:rFonts w:ascii="Calibri" w:hAnsi="Calibri" w:cs="Calibri"/>
+          <w:lang w:val="da-DK"/>
+        </w:rPr>
+      </w:pPr>
+    </w:p>
+    <w:p>
+      <w:pPr>
+        <w:rPr>
+          <w:rFonts w:ascii="Calibri" w:hAnsi="Calibri" w:cs="Calibri"/>
+          <w:lang w:val="da-DK"/>
+        </w:rPr>
+      </w:pPr>
+      <w:r>
+        <w:rPr>
+          <w:rFonts w:ascii="Calibri" w:hAnsi="Calibri" w:cs="Calibri"/>
+          <w:lang w:val="da-DK"/>
+        </w:rPr>
+        <w:t xml:space="preserve">I forhold til teknologivalg, kunne jeg nok have overvejet at blive i samme sprog – enten lave et projekt i fuld C# og bl.a. have en Blazor hjemmeside, eller gå fuld TypeScript og have en Express backend. Det blev lidt rodet at arbejde med 2 forskellige sprog – især fordi jeg skulle skrive hele mit Common lag om i TypeScript, for at kunne fortolke mit JSON data fra </w:t>
+      </w:r>
+      <w:proofErr w:type="spellStart"/>
+      <w:r>
+        <w:rPr>
+          <w:rFonts w:ascii="Calibri" w:hAnsi="Calibri" w:cs="Calibri"/>
+          <w:lang w:val="da-DK"/>
+        </w:rPr>
+        <w:t>API’et</w:t>
+      </w:r>
+      <w:proofErr w:type="spellEnd"/>
+      <w:r>
+        <w:rPr>
+          <w:rFonts w:ascii="Calibri" w:hAnsi="Calibri" w:cs="Calibri"/>
+          <w:lang w:val="da-DK"/>
+        </w:rPr>
+        <w:t xml:space="preserve"> korrekt.</w:t>
+      </w:r>
+    </w:p>
+    <w:p>
+      <w:pPr>
+        <w:rPr>
+          <w:rFonts w:ascii="Calibri" w:hAnsi="Calibri" w:cs="Calibri"/>
+          <w:lang w:val="da-DK"/>
+        </w:rPr>
+      </w:pPr>
+    </w:p>
+    <w:p>
+      <w:pPr>
+        <w:rPr>
+          <w:rFonts w:ascii="Calibri" w:hAnsi="Calibri" w:cs="Calibri"/>
+          <w:lang w:val="da-DK"/>
+        </w:rPr>
+      </w:pPr>
+      <w:r>
+        <w:rPr>
+          <w:rFonts w:ascii="Calibri" w:hAnsi="Calibri" w:cs="Calibri"/>
+          <w:lang w:val="da-DK"/>
+        </w:rPr>
+        <w:t xml:space="preserve">Projektet har hjulpet mig i både at </w:t>
+      </w:r>
+      <w:r>
+        <w:rPr>
+          <w:rFonts w:ascii="Calibri" w:hAnsi="Calibri" w:cs="Calibri"/>
+          <w:lang w:val="da-DK"/>
+        </w:rPr>
+        <w:t>tidsplanlægning af</w:t>
+      </w:r>
+      <w:r>
+        <w:rPr>
+          <w:rFonts w:ascii="Calibri" w:hAnsi="Calibri" w:cs="Calibri"/>
+          <w:lang w:val="da-DK"/>
+        </w:rPr>
+        <w:t xml:space="preserve"> mit arbejde og arbejde med test personer. Tidsplanlægning vil selvfølgelig altid være et skud i tågen, men jeg føler, at jeg er blevet bedre til at planlægge mine projekter og mine arbejdsopgaver. I forhold til samarbejde med testpersoner, ville jeg have ønsket, at jeg kunne overvåge deres testproces fysisk, som man normalt ville gøre. Dog grundet geografi</w:t>
+      </w:r>
+      <w:r>
+        <w:rPr>
+          <w:rFonts w:ascii="Calibri" w:hAnsi="Calibri" w:cs="Calibri"/>
+          <w:lang w:val="da-DK"/>
+        </w:rPr>
+        <w:t>,</w:t>
+      </w:r>
+      <w:r>
+        <w:rPr>
+          <w:rFonts w:ascii="Calibri" w:hAnsi="Calibri" w:cs="Calibri"/>
+          <w:lang w:val="da-DK"/>
+        </w:rPr>
+        <w:t xml:space="preserve"> offentligt transporttid</w:t>
+      </w:r>
+      <w:r>
+        <w:rPr>
+          <w:rFonts w:ascii="Calibri" w:hAnsi="Calibri" w:cs="Calibri"/>
+          <w:lang w:val="da-DK"/>
+        </w:rPr>
+        <w:t xml:space="preserve"> og begrænset projekttid</w:t>
+      </w:r>
+      <w:r>
+        <w:rPr>
+          <w:rFonts w:ascii="Calibri" w:hAnsi="Calibri" w:cs="Calibri"/>
+          <w:lang w:val="da-DK"/>
+        </w:rPr>
+        <w:t xml:space="preserve">, havde jeg ikke mulighed for dette, hvilket jeg synes er en skam, for det kunne helt sikkert have været en bedre oplevelse for alle, hvis jeg var </w:t>
+      </w:r>
+      <w:r>
+        <w:rPr>
+          <w:rFonts w:ascii="Calibri" w:hAnsi="Calibri" w:cs="Calibri"/>
+          <w:lang w:val="da-DK"/>
+        </w:rPr>
+        <w:t>til stede</w:t>
+      </w:r>
+      <w:r>
+        <w:rPr>
+          <w:rFonts w:ascii="Calibri" w:hAnsi="Calibri" w:cs="Calibri"/>
+          <w:lang w:val="da-DK"/>
+        </w:rPr>
+        <w:t xml:space="preserve"> og overvågede testprocessen.</w:t>
+      </w:r>
+    </w:p>
+    <w:p>
+      <w:pPr>
+        <w:rPr>
+          <w:rFonts w:ascii="Calibri" w:eastAsiaTheme="majorEastAsia" w:hAnsi="Calibri" w:cs="Calibri"/>
+          <w:b/>
+          <w:sz w:val="56"/>
+          <w:szCs w:val="32"/>
+          <w:lang w:val="da-DK"/>
+        </w:rPr>
+      </w:pPr>
+      <w:bookmarkStart w:id="14" w:name="_Toc152240170"/>
+      <w:r>
+        <w:rPr>
+          <w:rFonts w:ascii="Calibri" w:hAnsi="Calibri" w:cs="Calibri"/>
+          <w:lang w:val="da-DK"/>
         </w:rPr>
         <w:br w:type="page"/>
       </w:r>
@@ -5643,7 +6202,6 @@
           <w:lang w:val="da-DK"/>
         </w:rPr>
       </w:pPr>
-      <w:bookmarkStart w:id="15" w:name="_Toc152145979"/>
       <w:r>
         <w:rPr>
           <w:rFonts w:ascii="Calibri" w:hAnsi="Calibri" w:cs="Calibri"/>
@@ -5652,7 +6210,7 @@
         <w:lastRenderedPageBreak/>
         <w:t>Logbog</w:t>
       </w:r>
-      <w:bookmarkEnd w:id="15"/>
+      <w:bookmarkEnd w:id="14"/>
     </w:p>
     <w:p>
       <w:pPr>
@@ -6357,16 +6915,6 @@
       <w:pPr>
         <w:rPr>
           <w:rFonts w:ascii="Calibri" w:hAnsi="Calibri" w:cs="Calibri"/>
-          <w:sz w:val="28"/>
-          <w:szCs w:val="28"/>
-          <w:lang w:val="da-DK"/>
-        </w:rPr>
-      </w:pPr>
-    </w:p>
-    <w:p>
-      <w:pPr>
-        <w:rPr>
-          <w:rFonts w:ascii="Calibri" w:hAnsi="Calibri" w:cs="Calibri"/>
           <w:b/>
           <w:bCs/>
           <w:sz w:val="28"/>
@@ -6374,7 +6922,9 @@
           <w:lang w:val="da-DK"/>
         </w:rPr>
       </w:pPr>
-      <w:r>
+    </w:p>
+    <w:p>
+      <w:pPr>
         <w:rPr>
           <w:rFonts w:ascii="Calibri" w:hAnsi="Calibri" w:cs="Calibri"/>
           <w:b/>
@@ -6383,11 +6933,8 @@
           <w:szCs w:val="28"/>
           <w:lang w:val="da-DK"/>
         </w:rPr>
-        <w:br w:type="page"/>
-      </w:r>
-    </w:p>
-    <w:p>
-      <w:pPr>
+      </w:pPr>
+      <w:r>
         <w:rPr>
           <w:rFonts w:ascii="Calibri" w:hAnsi="Calibri" w:cs="Calibri"/>
           <w:b/>
@@ -6396,8 +6943,11 @@
           <w:szCs w:val="28"/>
           <w:lang w:val="da-DK"/>
         </w:rPr>
-      </w:pPr>
-      <w:r>
+        <w:br w:type="page"/>
+      </w:r>
+    </w:p>
+    <w:p>
+      <w:pPr>
         <w:rPr>
           <w:rFonts w:ascii="Calibri" w:hAnsi="Calibri" w:cs="Calibri"/>
           <w:b/>
@@ -6406,6 +6956,16 @@
           <w:szCs w:val="28"/>
           <w:lang w:val="da-DK"/>
         </w:rPr>
+      </w:pPr>
+      <w:r>
+        <w:rPr>
+          <w:rFonts w:ascii="Calibri" w:hAnsi="Calibri" w:cs="Calibri"/>
+          <w:b/>
+          <w:bCs/>
+          <w:sz w:val="28"/>
+          <w:szCs w:val="28"/>
+          <w:lang w:val="da-DK"/>
+        </w:rPr>
         <w:lastRenderedPageBreak/>
         <w:t>1</w:t>
       </w:r>
@@ -7579,27 +8139,7 @@
           <w:szCs w:val="28"/>
           <w:lang w:val="da-DK"/>
         </w:rPr>
-        <w:t xml:space="preserve">bestillinger, så nu burde hjemmesiden være funktionel og mangler nogle komponent tests, dokumentation og </w:t>
-      </w:r>
-      <w:proofErr w:type="spellStart"/>
-      <w:r>
-        <w:rPr>
-          <w:rFonts w:ascii="Calibri" w:hAnsi="Calibri" w:cs="Calibri"/>
-          <w:sz w:val="28"/>
-          <w:szCs w:val="28"/>
-          <w:lang w:val="da-DK"/>
-        </w:rPr>
-        <w:t>hosting</w:t>
-      </w:r>
-      <w:proofErr w:type="spellEnd"/>
-      <w:r>
-        <w:rPr>
-          <w:rFonts w:ascii="Calibri" w:hAnsi="Calibri" w:cs="Calibri"/>
-          <w:sz w:val="28"/>
-          <w:szCs w:val="28"/>
-          <w:lang w:val="da-DK"/>
-        </w:rPr>
-        <w:t>.</w:t>
+        <w:t>bestillinger, så nu burde hjemmesiden være funktionel og mangler nogle komponent tests, dokumentation og hosting.</w:t>
       </w:r>
     </w:p>
     <w:p>
@@ -9606,6 +10146,18 @@
       <w:ind w:left="480"/>
     </w:pPr>
   </w:style>
+  <w:style w:type="character" w:styleId="UnresolvedMention">
+    <w:name w:val="Unresolved Mention"/>
+    <w:basedOn w:val="DefaultParagraphFont"/>
+    <w:uiPriority w:val="99"/>
+    <w:semiHidden/>
+    <w:unhideWhenUsed/>
+    <w:rsid w:val="00F93F73"/>
+    <w:rPr>
+      <w:color w:val="605E5C"/>
+      <w:shd w:val="clear" w:color="auto" w:fill="E1DFDD"/>
+    </w:rPr>
+  </w:style>
 </w:styles>
 </file>
 
@@ -9921,6 +10473,7 @@
     <w:rsid w:val="00321B1C"/>
     <w:rsid w:val="00486728"/>
     <w:rsid w:val="004E0C53"/>
+    <w:rsid w:val="005426D0"/>
     <w:rsid w:val="005A5759"/>
     <w:rsid w:val="00617529"/>
     <w:rsid w:val="00632891"/>
@@ -11664,6 +12217,24 @@
 </file>
 
 <file path=customXml/item3.xml><?xml version="1.0" encoding="utf-8"?>
+<p:properties xmlns:p="http://schemas.microsoft.com/office/2006/metadata/properties" xmlns:xsi="http://www.w3.org/2001/XMLSchema-instance" xmlns:pc="http://schemas.microsoft.com/office/infopath/2007/PartnerControls">
+  <documentManagement>
+    <Status xmlns="71af3243-3dd4-4a8d-8c0d-dd76da1f02a5">In Progress</Status>
+    <MediaServiceKeyPoints xmlns="71af3243-3dd4-4a8d-8c0d-dd76da1f02a5" xsi:nil="true"/>
+  </documentManagement>
+</p:properties>
+</file>
+
+<file path=customXml/item4.xml><?xml version="1.0" encoding="utf-8"?>
+<?mso-contentType ?>
+<FormTemplates xmlns="http://schemas.microsoft.com/sharepoint/v3/contenttype/forms">
+  <Display>DocumentLibraryForm</Display>
+  <Edit>DocumentLibraryForm</Edit>
+  <New>DocumentLibraryForm</New>
+</FormTemplates>
+</file>
+
+<file path=customXml/item5.xml><?xml version="1.0" encoding="utf-8"?>
 <ct:contentTypeSchema xmlns:ct="http://schemas.microsoft.com/office/2006/metadata/contentType" xmlns:ma="http://schemas.microsoft.com/office/2006/metadata/properties/metaAttributes" ct:_="" ma:_="" ma:contentTypeName="Document" ma:contentTypeID="0x01010079F111ED35F8CC479449609E8A0923A6" ma:contentTypeVersion="12" ma:contentTypeDescription="Create a new document." ma:contentTypeScope="" ma:versionID="fa6e671f1cd7e4d96ff9652be322dd5e">
   <xsd:schema xmlns:xsd="http://www.w3.org/2001/XMLSchema" xmlns:xs="http://www.w3.org/2001/XMLSchema" xmlns:p="http://schemas.microsoft.com/office/2006/metadata/properties" xmlns:ns2="71af3243-3dd4-4a8d-8c0d-dd76da1f02a5" xmlns:ns3="16c05727-aa75-4e4a-9b5f-8a80a1165891" targetNamespace="http://schemas.microsoft.com/office/2006/metadata/properties" ma:root="true" ma:fieldsID="4e2496f70b101db0b8013f30a071bbf7" ns2:_="" ns3:_="">
     <xsd:import namespace="71af3243-3dd4-4a8d-8c0d-dd76da1f02a5"/>
@@ -11884,24 +12455,6 @@
 </ct:contentTypeSchema>
 </file>
 
-<file path=customXml/item4.xml><?xml version="1.0" encoding="utf-8"?>
-<?mso-contentType ?>
-<FormTemplates xmlns="http://schemas.microsoft.com/sharepoint/v3/contenttype/forms">
-  <Display>DocumentLibraryForm</Display>
-  <Edit>DocumentLibraryForm</Edit>
-  <New>DocumentLibraryForm</New>
-</FormTemplates>
-</file>
-
-<file path=customXml/item5.xml><?xml version="1.0" encoding="utf-8"?>
-<p:properties xmlns:p="http://schemas.microsoft.com/office/2006/metadata/properties" xmlns:xsi="http://www.w3.org/2001/XMLSchema-instance" xmlns:pc="http://schemas.microsoft.com/office/infopath/2007/PartnerControls">
-  <documentManagement>
-    <Status xmlns="71af3243-3dd4-4a8d-8c0d-dd76da1f02a5">Not started</Status>
-    <MediaServiceKeyPoints xmlns="71af3243-3dd4-4a8d-8c0d-dd76da1f02a5" xsi:nil="true"/>
-  </documentManagement>
-</p:properties>
-</file>
-
 <file path=customXml/itemProps1.xml><?xml version="1.0" encoding="utf-8"?>
 <ds:datastoreItem xmlns:ds="http://schemas.openxmlformats.org/officeDocument/2006/customXml" ds:itemID="{55AF091B-3C7A-41E3-B477-F2FDAA23CFDA}">
   <ds:schemaRefs>
@@ -11919,6 +12472,24 @@
 </file>
 
 <file path=customXml/itemProps3.xml><?xml version="1.0" encoding="utf-8"?>
+<ds:datastoreItem xmlns:ds="http://schemas.openxmlformats.org/officeDocument/2006/customXml" ds:itemID="{05B4A40E-75E0-404B-8386-9A33B9B1B997}">
+  <ds:schemaRefs>
+    <ds:schemaRef ds:uri="http://schemas.microsoft.com/office/2006/metadata/properties"/>
+    <ds:schemaRef ds:uri="http://schemas.microsoft.com/office/infopath/2007/PartnerControls"/>
+    <ds:schemaRef ds:uri="71af3243-3dd4-4a8d-8c0d-dd76da1f02a5"/>
+  </ds:schemaRefs>
+</ds:datastoreItem>
+</file>
+
+<file path=customXml/itemProps4.xml><?xml version="1.0" encoding="utf-8"?>
+<ds:datastoreItem xmlns:ds="http://schemas.openxmlformats.org/officeDocument/2006/customXml" ds:itemID="{9C89F7B8-6C0B-40F1-A916-537F3D957A10}">
+  <ds:schemaRefs>
+    <ds:schemaRef ds:uri="http://schemas.microsoft.com/sharepoint/v3/contenttype/forms"/>
+  </ds:schemaRefs>
+</ds:datastoreItem>
+</file>
+
+<file path=customXml/itemProps5.xml><?xml version="1.0" encoding="utf-8"?>
 <ds:datastoreItem xmlns:ds="http://schemas.openxmlformats.org/officeDocument/2006/customXml" ds:itemID="{6B94A94B-4A54-4B16-81FB-DC3C85B467B0}">
   <ds:schemaRefs>
     <ds:schemaRef ds:uri="http://schemas.microsoft.com/office/2006/metadata/contentType"/>
@@ -11935,22 +12506,4 @@
     <ds:schemaRef ds:uri="http://schemas.microsoft.com/internal/obd"/>
   </ds:schemaRefs>
 </ds:datastoreItem>
-</file>
-
-<file path=customXml/itemProps4.xml><?xml version="1.0" encoding="utf-8"?>
-<ds:datastoreItem xmlns:ds="http://schemas.openxmlformats.org/officeDocument/2006/customXml" ds:itemID="{9C89F7B8-6C0B-40F1-A916-537F3D957A10}">
-  <ds:schemaRefs>
-    <ds:schemaRef ds:uri="http://schemas.microsoft.com/sharepoint/v3/contenttype/forms"/>
-  </ds:schemaRefs>
-</ds:datastoreItem>
-</file>
-
-<file path=customXml/itemProps5.xml><?xml version="1.0" encoding="utf-8"?>
-<ds:datastoreItem xmlns:ds="http://schemas.openxmlformats.org/officeDocument/2006/customXml" ds:itemID="{05B4A40E-75E0-404B-8386-9A33B9B1B997}">
-  <ds:schemaRefs>
-    <ds:schemaRef ds:uri="http://schemas.microsoft.com/office/2006/metadata/properties"/>
-    <ds:schemaRef ds:uri="http://schemas.microsoft.com/office/infopath/2007/PartnerControls"/>
-    <ds:schemaRef ds:uri="71af3243-3dd4-4a8d-8c0d-dd76da1f02a5"/>
-  </ds:schemaRefs>
-</ds:datastoreItem>
 </file>
</xml_diff>